<commit_message>
UPdate Lagi Lagi Update Nich
</commit_message>
<xml_diff>
--- a/Laporan PKL/Bagian Akhir/UNIKOM_Fahmi Fathurahman-Septhian Kuntadi_Daftar Tabel.docx
+++ b/Laporan PKL/Bagian Akhir/UNIKOM_Fahmi Fathurahman-Septhian Kuntadi_Daftar Tabel.docx
@@ -1,6 +1,6 @@
 
 <file path=word/document.xml><?xml version="1.0" encoding="utf-8"?>
-<w:document xmlns:ve="http://schemas.openxmlformats.org/markup-compatibility/2006" xmlns:o="urn:schemas-microsoft-com:office:office" xmlns:r="http://schemas.openxmlformats.org/officeDocument/2006/relationships" xmlns:m="http://schemas.openxmlformats.org/officeDocument/2006/math" xmlns:v="urn:schemas-microsoft-com:vml" xmlns:wp="http://schemas.openxmlformats.org/drawingml/2006/wordprocessingDrawing" xmlns:w10="urn:schemas-microsoft-com:office:word" xmlns:w="http://schemas.openxmlformats.org/wordprocessingml/2006/main" xmlns:wne="http://schemas.microsoft.com/office/word/2006/wordml">
+<w:document xmlns:wpc="http://schemas.microsoft.com/office/word/2010/wordprocessingCanvas" xmlns:mc="http://schemas.openxmlformats.org/markup-compatibility/2006" xmlns:o="urn:schemas-microsoft-com:office:office" xmlns:r="http://schemas.openxmlformats.org/officeDocument/2006/relationships" xmlns:m="http://schemas.openxmlformats.org/officeDocument/2006/math" xmlns:v="urn:schemas-microsoft-com:vml" xmlns:wp14="http://schemas.microsoft.com/office/word/2010/wordprocessingDrawing" xmlns:wp="http://schemas.openxmlformats.org/drawingml/2006/wordprocessingDrawing" xmlns:w10="urn:schemas-microsoft-com:office:word" xmlns:w="http://schemas.openxmlformats.org/wordprocessingml/2006/main" xmlns:w14="http://schemas.microsoft.com/office/word/2010/wordml" xmlns:wpg="http://schemas.microsoft.com/office/word/2010/wordprocessingGroup" xmlns:wpi="http://schemas.microsoft.com/office/word/2010/wordprocessingInk" xmlns:wne="http://schemas.microsoft.com/office/word/2006/wordml" xmlns:wps="http://schemas.microsoft.com/office/word/2010/wordprocessingShape" mc:Ignorable="w14 wp14">
   <w:body>
     <w:p>
       <w:pPr>
@@ -77,7 +77,14 @@
             <w:rStyle w:val="Hyperlink"/>
             <w:noProof/>
           </w:rPr>
-          <w:t>Tabel 3. 1 Jadwal Kerja Praktek</w:t>
+          <w:t>Tabel 3.</w:t>
+        </w:r>
+        <w:r>
+          <w:rPr>
+            <w:rStyle w:val="Hyperlink"/>
+            <w:noProof/>
+          </w:rPr>
+          <w:t>1 Jadwal Kerja Praktek</w:t>
         </w:r>
         <w:r>
           <w:rPr>
@@ -86,48 +93,13 @@
           </w:rPr>
           <w:tab/>
         </w:r>
-        <w:r>
-          <w:rPr>
-            <w:noProof/>
-            <w:webHidden/>
-          </w:rPr>
-          <w:fldChar w:fldCharType="begin"/>
-        </w:r>
-        <w:r>
-          <w:rPr>
-            <w:noProof/>
-            <w:webHidden/>
-          </w:rPr>
-          <w:instrText xml:space="preserve"> PAGEREF _Toc379584788 \h </w:instrText>
-        </w:r>
-        <w:r>
-          <w:rPr>
-            <w:noProof/>
-            <w:webHidden/>
-          </w:rPr>
-        </w:r>
-        <w:r>
-          <w:rPr>
-            <w:noProof/>
-            <w:webHidden/>
-          </w:rPr>
-          <w:fldChar w:fldCharType="separate"/>
-        </w:r>
-        <w:r>
-          <w:rPr>
-            <w:noProof/>
-            <w:webHidden/>
-          </w:rPr>
-          <w:t>14</w:t>
-        </w:r>
-        <w:r>
-          <w:rPr>
-            <w:noProof/>
-            <w:webHidden/>
-          </w:rPr>
-          <w:fldChar w:fldCharType="end"/>
-        </w:r>
       </w:hyperlink>
+      <w:r>
+        <w:rPr>
+          <w:noProof/>
+        </w:rPr>
+        <w:t>20</w:t>
+      </w:r>
     </w:p>
     <w:p>
       <w:pPr>
@@ -148,7 +120,28 @@
             <w:rStyle w:val="Hyperlink"/>
             <w:noProof/>
           </w:rPr>
-          <w:t>Tabel 3. 2 Perangkat Keras yang ada di BKBPM.</w:t>
+          <w:t>Tabel 3.</w:t>
+        </w:r>
+        <w:r>
+          <w:rPr>
+            <w:rStyle w:val="Hyperlink"/>
+            <w:noProof/>
+          </w:rPr>
+          <w:t>2</w:t>
+        </w:r>
+        <w:r>
+          <w:rPr>
+            <w:rStyle w:val="Hyperlink"/>
+            <w:noProof/>
+          </w:rPr>
+          <w:t xml:space="preserve"> Penilaian Muhasabah Pegawai</w:t>
+        </w:r>
+        <w:r>
+          <w:rPr>
+            <w:rStyle w:val="Hyperlink"/>
+            <w:noProof/>
+          </w:rPr>
+          <w:t>.</w:t>
         </w:r>
         <w:r>
           <w:rPr>
@@ -157,48 +150,15 @@
           </w:rPr>
           <w:tab/>
         </w:r>
-        <w:r>
-          <w:rPr>
-            <w:noProof/>
-            <w:webHidden/>
-          </w:rPr>
-          <w:fldChar w:fldCharType="begin"/>
-        </w:r>
-        <w:r>
-          <w:rPr>
-            <w:noProof/>
-            <w:webHidden/>
-          </w:rPr>
-          <w:instrText xml:space="preserve"> PAGEREF _Toc379584789 \h </w:instrText>
-        </w:r>
-        <w:r>
-          <w:rPr>
-            <w:noProof/>
-            <w:webHidden/>
-          </w:rPr>
-        </w:r>
-        <w:r>
-          <w:rPr>
-            <w:noProof/>
-            <w:webHidden/>
-          </w:rPr>
-          <w:fldChar w:fldCharType="separate"/>
-        </w:r>
-        <w:r>
-          <w:rPr>
-            <w:noProof/>
-            <w:webHidden/>
-          </w:rPr>
-          <w:t>21</w:t>
-        </w:r>
-        <w:r>
-          <w:rPr>
-            <w:noProof/>
-            <w:webHidden/>
-          </w:rPr>
-          <w:fldChar w:fldCharType="end"/>
-        </w:r>
       </w:hyperlink>
+      <w:r>
+        <w:rPr>
+          <w:noProof/>
+        </w:rPr>
+        <w:t>21</w:t>
+      </w:r>
+      <w:bookmarkStart w:id="1" w:name="_GoBack"/>
+      <w:bookmarkEnd w:id="1"/>
     </w:p>
     <w:p>
       <w:pPr>
@@ -219,7 +179,28 @@
             <w:rStyle w:val="Hyperlink"/>
             <w:noProof/>
           </w:rPr>
-          <w:t>Tabel 3. 3 Perangkat Keras yang Menjadi Kebutuhan Minimum.</w:t>
+          <w:t>Tabel 3.</w:t>
+        </w:r>
+        <w:r>
+          <w:rPr>
+            <w:rStyle w:val="Hyperlink"/>
+            <w:noProof/>
+          </w:rPr>
+          <w:t>3</w:t>
+        </w:r>
+        <w:r>
+          <w:rPr>
+            <w:rStyle w:val="Hyperlink"/>
+            <w:noProof/>
+          </w:rPr>
+          <w:t xml:space="preserve"> </w:t>
+        </w:r>
+        <w:r>
+          <w:rPr>
+            <w:rStyle w:val="Hyperlink"/>
+            <w:noProof/>
+          </w:rPr>
+          <w:t>Keterangan Tingkat Jumlah Terlambat.</w:t>
         </w:r>
         <w:r>
           <w:rPr>
@@ -228,48 +209,13 @@
           </w:rPr>
           <w:tab/>
         </w:r>
-        <w:r>
-          <w:rPr>
-            <w:noProof/>
-            <w:webHidden/>
-          </w:rPr>
-          <w:fldChar w:fldCharType="begin"/>
-        </w:r>
-        <w:r>
-          <w:rPr>
-            <w:noProof/>
-            <w:webHidden/>
-          </w:rPr>
-          <w:instrText xml:space="preserve"> PAGEREF _Toc379584790 \h </w:instrText>
-        </w:r>
-        <w:r>
-          <w:rPr>
-            <w:noProof/>
-            <w:webHidden/>
-          </w:rPr>
-        </w:r>
-        <w:r>
-          <w:rPr>
-            <w:noProof/>
-            <w:webHidden/>
-          </w:rPr>
-          <w:fldChar w:fldCharType="separate"/>
-        </w:r>
-        <w:r>
-          <w:rPr>
-            <w:noProof/>
-            <w:webHidden/>
-          </w:rPr>
-          <w:t>21</w:t>
-        </w:r>
-        <w:r>
-          <w:rPr>
-            <w:noProof/>
-            <w:webHidden/>
-          </w:rPr>
-          <w:fldChar w:fldCharType="end"/>
-        </w:r>
       </w:hyperlink>
+      <w:r>
+        <w:rPr>
+          <w:noProof/>
+        </w:rPr>
+        <w:t>22</w:t>
+      </w:r>
     </w:p>
     <w:p>
       <w:pPr>
@@ -290,7 +236,28 @@
             <w:rStyle w:val="Hyperlink"/>
             <w:noProof/>
           </w:rPr>
-          <w:t>Tabel 3. 4 Analisis Perangkat Lunak.</w:t>
+          <w:t>Tabel 3.</w:t>
+        </w:r>
+        <w:r>
+          <w:rPr>
+            <w:rStyle w:val="Hyperlink"/>
+            <w:noProof/>
+          </w:rPr>
+          <w:t xml:space="preserve">4 </w:t>
+        </w:r>
+        <w:r>
+          <w:rPr>
+            <w:rStyle w:val="Hyperlink"/>
+            <w:noProof/>
+          </w:rPr>
+          <w:t>Penilaian Tingkat Kedisiplinan Pegawai</w:t>
+        </w:r>
+        <w:r>
+          <w:rPr>
+            <w:rStyle w:val="Hyperlink"/>
+            <w:noProof/>
+          </w:rPr>
+          <w:t>.</w:t>
         </w:r>
         <w:r>
           <w:rPr>
@@ -361,7 +328,28 @@
             <w:rStyle w:val="Hyperlink"/>
             <w:noProof/>
           </w:rPr>
-          <w:t>Tabel 3. 5 Analisis Perangkat Lunak yang Menjadi Kebutuhan Minimum.</w:t>
+          <w:t>Tabel 3.</w:t>
+        </w:r>
+        <w:r>
+          <w:rPr>
+            <w:rStyle w:val="Hyperlink"/>
+            <w:noProof/>
+          </w:rPr>
+          <w:t xml:space="preserve">5 </w:t>
+        </w:r>
+        <w:r>
+          <w:rPr>
+            <w:rStyle w:val="Hyperlink"/>
+            <w:noProof/>
+          </w:rPr>
+          <w:t>KPI Individu Pegawai Budi Permana</w:t>
+        </w:r>
+        <w:r>
+          <w:rPr>
+            <w:rStyle w:val="Hyperlink"/>
+            <w:noProof/>
+          </w:rPr>
+          <w:t>.</w:t>
         </w:r>
         <w:r>
           <w:rPr>
@@ -370,48 +358,13 @@
           </w:rPr>
           <w:tab/>
         </w:r>
-        <w:r>
-          <w:rPr>
-            <w:noProof/>
-            <w:webHidden/>
-          </w:rPr>
-          <w:fldChar w:fldCharType="begin"/>
-        </w:r>
-        <w:r>
-          <w:rPr>
-            <w:noProof/>
-            <w:webHidden/>
-          </w:rPr>
-          <w:instrText xml:space="preserve"> PAGEREF _Toc379584792 \h </w:instrText>
-        </w:r>
-        <w:r>
-          <w:rPr>
-            <w:noProof/>
-            <w:webHidden/>
-          </w:rPr>
-        </w:r>
-        <w:r>
-          <w:rPr>
-            <w:noProof/>
-            <w:webHidden/>
-          </w:rPr>
-          <w:fldChar w:fldCharType="separate"/>
-        </w:r>
-        <w:r>
-          <w:rPr>
-            <w:noProof/>
-            <w:webHidden/>
-          </w:rPr>
-          <w:t>22</w:t>
-        </w:r>
-        <w:r>
-          <w:rPr>
-            <w:noProof/>
-            <w:webHidden/>
-          </w:rPr>
-          <w:fldChar w:fldCharType="end"/>
-        </w:r>
       </w:hyperlink>
+      <w:r>
+        <w:rPr>
+          <w:noProof/>
+        </w:rPr>
+        <w:t>24</w:t>
+      </w:r>
     </w:p>
     <w:p>
       <w:pPr>
@@ -432,7 +385,21 @@
             <w:rStyle w:val="Hyperlink"/>
             <w:noProof/>
           </w:rPr>
-          <w:t>Tabel 3. 6 Analisis Pengguna.</w:t>
+          <w:t>Tabel 3.</w:t>
+        </w:r>
+        <w:r>
+          <w:rPr>
+            <w:rStyle w:val="Hyperlink"/>
+            <w:noProof/>
+          </w:rPr>
+          <w:t xml:space="preserve">6 </w:t>
+        </w:r>
+        <w:r>
+          <w:rPr>
+            <w:rStyle w:val="Hyperlink"/>
+            <w:noProof/>
+          </w:rPr>
+          <w:t>KPI Individu Pegawai Nurhayati</w:t>
         </w:r>
         <w:r>
           <w:rPr>
@@ -446,41 +413,7 @@
             <w:noProof/>
             <w:webHidden/>
           </w:rPr>
-          <w:fldChar w:fldCharType="begin"/>
-        </w:r>
-        <w:r>
-          <w:rPr>
-            <w:noProof/>
-            <w:webHidden/>
-          </w:rPr>
-          <w:instrText xml:space="preserve"> PAGEREF _Toc379584793 \h </w:instrText>
-        </w:r>
-        <w:r>
-          <w:rPr>
-            <w:noProof/>
-            <w:webHidden/>
-          </w:rPr>
-        </w:r>
-        <w:r>
-          <w:rPr>
-            <w:noProof/>
-            <w:webHidden/>
-          </w:rPr>
-          <w:fldChar w:fldCharType="separate"/>
-        </w:r>
-        <w:r>
-          <w:rPr>
-            <w:noProof/>
-            <w:webHidden/>
-          </w:rPr>
-          <w:t>23</w:t>
-        </w:r>
-        <w:r>
-          <w:rPr>
-            <w:noProof/>
-            <w:webHidden/>
-          </w:rPr>
-          <w:fldChar w:fldCharType="end"/>
+          <w:t>24</w:t>
         </w:r>
       </w:hyperlink>
     </w:p>
@@ -503,7 +436,42 @@
             <w:rStyle w:val="Hyperlink"/>
             <w:noProof/>
           </w:rPr>
-          <w:t>Tabel 3. 7 Spesifikasi Proses</w:t>
+          <w:t>Tabel 3.</w:t>
+        </w:r>
+        <w:r>
+          <w:rPr>
+            <w:rStyle w:val="Hyperlink"/>
+            <w:noProof/>
+          </w:rPr>
+          <w:t xml:space="preserve">7 </w:t>
+        </w:r>
+        <w:r>
+          <w:rPr>
+            <w:rStyle w:val="Hyperlink"/>
+            <w:noProof/>
+          </w:rPr>
+          <w:t xml:space="preserve">KPI Individu Pegawai </w:t>
+        </w:r>
+        <w:r>
+          <w:rPr>
+            <w:rStyle w:val="Hyperlink"/>
+            <w:noProof/>
+          </w:rPr>
+          <w:t>Sulestio</w:t>
+        </w:r>
+        <w:r>
+          <w:rPr>
+            <w:rStyle w:val="Hyperlink"/>
+            <w:noProof/>
+          </w:rPr>
+          <w:t>n</w:t>
+        </w:r>
+        <w:r>
+          <w:rPr>
+            <w:rStyle w:val="Hyperlink"/>
+            <w:noProof/>
+          </w:rPr>
+          <w:t>o</w:t>
         </w:r>
         <w:r>
           <w:rPr>
@@ -517,43 +485,15 @@
             <w:noProof/>
             <w:webHidden/>
           </w:rPr>
-          <w:fldChar w:fldCharType="begin"/>
-        </w:r>
-        <w:r>
-          <w:rPr>
-            <w:noProof/>
-            <w:webHidden/>
-          </w:rPr>
-          <w:instrText xml:space="preserve"> PAGEREF _Toc379584794 \h </w:instrText>
-        </w:r>
-        <w:r>
-          <w:rPr>
-            <w:noProof/>
-            <w:webHidden/>
-          </w:rPr>
-        </w:r>
-        <w:r>
-          <w:rPr>
-            <w:noProof/>
-            <w:webHidden/>
-          </w:rPr>
-          <w:fldChar w:fldCharType="separate"/>
-        </w:r>
-        <w:r>
-          <w:rPr>
-            <w:noProof/>
-            <w:webHidden/>
-          </w:rPr>
-          <w:t>29</w:t>
-        </w:r>
-        <w:r>
-          <w:rPr>
-            <w:noProof/>
-            <w:webHidden/>
-          </w:rPr>
-          <w:fldChar w:fldCharType="end"/>
+          <w:t>2</w:t>
         </w:r>
       </w:hyperlink>
+      <w:r>
+        <w:rPr>
+          <w:noProof/>
+        </w:rPr>
+        <w:t>5</w:t>
+      </w:r>
     </w:p>
     <w:p>
       <w:pPr>
@@ -574,7 +514,21 @@
             <w:rStyle w:val="Hyperlink"/>
             <w:noProof/>
           </w:rPr>
-          <w:t>Tabel 3. 8 Kamus Data</w:t>
+          <w:t>Tabel 3.</w:t>
+        </w:r>
+        <w:r>
+          <w:rPr>
+            <w:rStyle w:val="Hyperlink"/>
+            <w:noProof/>
+          </w:rPr>
+          <w:t xml:space="preserve">8 </w:t>
+        </w:r>
+        <w:r>
+          <w:rPr>
+            <w:rStyle w:val="Hyperlink"/>
+            <w:noProof/>
+          </w:rPr>
+          <w:t>KPI Individu Pegawai Ahmad Haris Mufti</w:t>
         </w:r>
         <w:r>
           <w:rPr>
@@ -588,41 +542,7 @@
             <w:noProof/>
             <w:webHidden/>
           </w:rPr>
-          <w:fldChar w:fldCharType="begin"/>
-        </w:r>
-        <w:r>
-          <w:rPr>
-            <w:noProof/>
-            <w:webHidden/>
-          </w:rPr>
-          <w:instrText xml:space="preserve"> PAGEREF _Toc379584795 \h </w:instrText>
-        </w:r>
-        <w:r>
-          <w:rPr>
-            <w:noProof/>
-            <w:webHidden/>
-          </w:rPr>
-        </w:r>
-        <w:r>
-          <w:rPr>
-            <w:noProof/>
-            <w:webHidden/>
-          </w:rPr>
-          <w:fldChar w:fldCharType="separate"/>
-        </w:r>
-        <w:r>
-          <w:rPr>
-            <w:noProof/>
-            <w:webHidden/>
-          </w:rPr>
-          <w:t>35</w:t>
-        </w:r>
-        <w:r>
-          <w:rPr>
-            <w:noProof/>
-            <w:webHidden/>
-          </w:rPr>
-          <w:fldChar w:fldCharType="end"/>
+          <w:t>25</w:t>
         </w:r>
       </w:hyperlink>
     </w:p>
@@ -645,7 +565,14 @@
             <w:rStyle w:val="Hyperlink"/>
             <w:noProof/>
           </w:rPr>
-          <w:t>Tabel 3. 9 Tabel KK</w:t>
+          <w:t>Tabel 3.</w:t>
+        </w:r>
+        <w:r>
+          <w:rPr>
+            <w:rStyle w:val="Hyperlink"/>
+            <w:noProof/>
+          </w:rPr>
+          <w:t>9 KPI Individu Pegawai Marhaban</w:t>
         </w:r>
         <w:r>
           <w:rPr>
@@ -659,41 +586,7 @@
             <w:noProof/>
             <w:webHidden/>
           </w:rPr>
-          <w:fldChar w:fldCharType="begin"/>
-        </w:r>
-        <w:r>
-          <w:rPr>
-            <w:noProof/>
-            <w:webHidden/>
-          </w:rPr>
-          <w:instrText xml:space="preserve"> PAGEREF _Toc379584796 \h </w:instrText>
-        </w:r>
-        <w:r>
-          <w:rPr>
-            <w:noProof/>
-            <w:webHidden/>
-          </w:rPr>
-        </w:r>
-        <w:r>
-          <w:rPr>
-            <w:noProof/>
-            <w:webHidden/>
-          </w:rPr>
-          <w:fldChar w:fldCharType="separate"/>
-        </w:r>
-        <w:r>
-          <w:rPr>
-            <w:noProof/>
-            <w:webHidden/>
-          </w:rPr>
-          <w:t>41</w:t>
-        </w:r>
-        <w:r>
-          <w:rPr>
-            <w:noProof/>
-            <w:webHidden/>
-          </w:rPr>
-          <w:fldChar w:fldCharType="end"/>
+          <w:t>25</w:t>
         </w:r>
       </w:hyperlink>
     </w:p>
@@ -716,7 +609,30 @@
             <w:rStyle w:val="Hyperlink"/>
             <w:noProof/>
           </w:rPr>
-          <w:t>Tabel 3. 10 Tabel KK.</w:t>
+          <w:t>Tabel 3.</w:t>
+        </w:r>
+        <w:r>
+          <w:rPr>
+            <w:rStyle w:val="Hyperlink"/>
+            <w:noProof/>
+          </w:rPr>
+          <w:t xml:space="preserve">10 Spesifikasi Perangkat Keras Minimum </w:t>
+        </w:r>
+        <w:r>
+          <w:rPr>
+            <w:rStyle w:val="Hyperlink"/>
+            <w:i/>
+            <w:noProof/>
+          </w:rPr>
+          <w:t>Server</w:t>
+        </w:r>
+        <w:r>
+          <w:rPr>
+            <w:rStyle w:val="Hyperlink"/>
+            <w:i/>
+            <w:noProof/>
+          </w:rPr>
+          <w:t>.</w:t>
         </w:r>
         <w:r>
           <w:rPr>
@@ -730,41 +646,7 @@
             <w:noProof/>
             <w:webHidden/>
           </w:rPr>
-          <w:fldChar w:fldCharType="begin"/>
-        </w:r>
-        <w:r>
-          <w:rPr>
-            <w:noProof/>
-            <w:webHidden/>
-          </w:rPr>
-          <w:instrText xml:space="preserve"> PAGEREF _Toc379584797 \h </w:instrText>
-        </w:r>
-        <w:r>
-          <w:rPr>
-            <w:noProof/>
-            <w:webHidden/>
-          </w:rPr>
-        </w:r>
-        <w:r>
-          <w:rPr>
-            <w:noProof/>
-            <w:webHidden/>
-          </w:rPr>
-          <w:fldChar w:fldCharType="separate"/>
-        </w:r>
-        <w:r>
-          <w:rPr>
-            <w:noProof/>
-            <w:webHidden/>
-          </w:rPr>
-          <w:t>41</w:t>
-        </w:r>
-        <w:r>
-          <w:rPr>
-            <w:noProof/>
-            <w:webHidden/>
-          </w:rPr>
-          <w:fldChar w:fldCharType="end"/>
+          <w:t>27</w:t>
         </w:r>
       </w:hyperlink>
     </w:p>
@@ -787,7 +669,37 @@
             <w:rStyle w:val="Hyperlink"/>
             <w:noProof/>
           </w:rPr>
-          <w:t>Tabel 3. 11 Tabel Profil Bangunan.</w:t>
+          <w:t>Tabel 3.</w:t>
+        </w:r>
+        <w:r>
+          <w:rPr>
+            <w:rStyle w:val="Hyperlink"/>
+            <w:noProof/>
+          </w:rPr>
+          <w:t xml:space="preserve">11 Spesifikasi Perangkat Keras </w:t>
+        </w:r>
+        <w:r>
+          <w:rPr>
+            <w:rStyle w:val="Hyperlink"/>
+            <w:i/>
+            <w:noProof/>
+          </w:rPr>
+          <w:t>Server</w:t>
+        </w:r>
+        <w:r>
+          <w:rPr>
+            <w:rStyle w:val="Hyperlink"/>
+            <w:i/>
+            <w:noProof/>
+          </w:rPr>
+          <w:t xml:space="preserve"> Web Hosting </w:t>
+        </w:r>
+        <w:r>
+          <w:rPr>
+            <w:rStyle w:val="Hyperlink"/>
+            <w:noProof/>
+          </w:rPr>
+          <w:t>.</w:t>
         </w:r>
         <w:r>
           <w:rPr>
@@ -796,48 +708,13 @@
           </w:rPr>
           <w:tab/>
         </w:r>
-        <w:r>
-          <w:rPr>
-            <w:noProof/>
-            <w:webHidden/>
-          </w:rPr>
-          <w:fldChar w:fldCharType="begin"/>
-        </w:r>
-        <w:r>
-          <w:rPr>
-            <w:noProof/>
-            <w:webHidden/>
-          </w:rPr>
-          <w:instrText xml:space="preserve"> PAGEREF _Toc379584798 \h </w:instrText>
-        </w:r>
-        <w:r>
-          <w:rPr>
-            <w:noProof/>
-            <w:webHidden/>
-          </w:rPr>
-        </w:r>
-        <w:r>
-          <w:rPr>
-            <w:noProof/>
-            <w:webHidden/>
-          </w:rPr>
-          <w:fldChar w:fldCharType="separate"/>
-        </w:r>
-        <w:r>
-          <w:rPr>
-            <w:noProof/>
-            <w:webHidden/>
-          </w:rPr>
-          <w:t>42</w:t>
-        </w:r>
-        <w:r>
-          <w:rPr>
-            <w:noProof/>
-            <w:webHidden/>
-          </w:rPr>
-          <w:fldChar w:fldCharType="end"/>
-        </w:r>
       </w:hyperlink>
+      <w:r>
+        <w:rPr>
+          <w:noProof/>
+        </w:rPr>
+        <w:t>27</w:t>
+      </w:r>
     </w:p>
     <w:p>
       <w:pPr>
@@ -858,7 +735,29 @@
             <w:rStyle w:val="Hyperlink"/>
             <w:noProof/>
           </w:rPr>
-          <w:t>Tabel 3. 12 Tabel Pegawai.</w:t>
+          <w:t>Tabel 3.</w:t>
+        </w:r>
+        <w:r>
+          <w:rPr>
+            <w:rStyle w:val="Hyperlink"/>
+            <w:noProof/>
+          </w:rPr>
+          <w:t xml:space="preserve">12 </w:t>
+        </w:r>
+        <w:r>
+          <w:rPr>
+            <w:rStyle w:val="Hyperlink"/>
+            <w:noProof/>
+          </w:rPr>
+          <w:t xml:space="preserve">Spesifikasi Kebutuhan Perangkat Lunak Minimum </w:t>
+        </w:r>
+        <w:r>
+          <w:rPr>
+            <w:rStyle w:val="Hyperlink"/>
+            <w:i/>
+            <w:noProof/>
+          </w:rPr>
+          <w:t>Server</w:t>
         </w:r>
         <w:r>
           <w:rPr>
@@ -867,48 +766,13 @@
           </w:rPr>
           <w:tab/>
         </w:r>
-        <w:r>
-          <w:rPr>
-            <w:noProof/>
-            <w:webHidden/>
-          </w:rPr>
-          <w:fldChar w:fldCharType="begin"/>
-        </w:r>
-        <w:r>
-          <w:rPr>
-            <w:noProof/>
-            <w:webHidden/>
-          </w:rPr>
-          <w:instrText xml:space="preserve"> PAGEREF _Toc379584799 \h </w:instrText>
-        </w:r>
-        <w:r>
-          <w:rPr>
-            <w:noProof/>
-            <w:webHidden/>
-          </w:rPr>
-        </w:r>
-        <w:r>
-          <w:rPr>
-            <w:noProof/>
-            <w:webHidden/>
-          </w:rPr>
-          <w:fldChar w:fldCharType="separate"/>
-        </w:r>
-        <w:r>
-          <w:rPr>
-            <w:noProof/>
-            <w:webHidden/>
-          </w:rPr>
-          <w:t>42</w:t>
-        </w:r>
-        <w:r>
-          <w:rPr>
-            <w:noProof/>
-            <w:webHidden/>
-          </w:rPr>
-          <w:fldChar w:fldCharType="end"/>
-        </w:r>
       </w:hyperlink>
+      <w:r>
+        <w:rPr>
+          <w:noProof/>
+        </w:rPr>
+        <w:t>28</w:t>
+      </w:r>
     </w:p>
     <w:p>
       <w:pPr>
@@ -923,13 +787,71 @@
           <w:sz w:val="22"/>
         </w:rPr>
       </w:pPr>
-      <w:hyperlink w:anchor="_Toc379584800" w:history="1">
-        <w:r>
-          <w:rPr>
-            <w:rStyle w:val="Hyperlink"/>
-            <w:noProof/>
-          </w:rPr>
-          <w:t>Tabel 3. 13 Tabel Kriteria.</w:t>
+      <w:hyperlink w:anchor="_Toc379584799" w:history="1">
+        <w:r>
+          <w:rPr>
+            <w:rStyle w:val="Hyperlink"/>
+            <w:noProof/>
+          </w:rPr>
+          <w:t>Tabel 3.</w:t>
+        </w:r>
+        <w:r>
+          <w:rPr>
+            <w:rStyle w:val="Hyperlink"/>
+            <w:noProof/>
+          </w:rPr>
+          <w:t>13</w:t>
+        </w:r>
+        <w:r>
+          <w:rPr>
+            <w:rStyle w:val="Hyperlink"/>
+            <w:noProof/>
+          </w:rPr>
+          <w:t xml:space="preserve"> </w:t>
+        </w:r>
+        <w:r>
+          <w:rPr>
+            <w:rStyle w:val="Hyperlink"/>
+            <w:noProof/>
+          </w:rPr>
+          <w:t xml:space="preserve">Spesifikasi Perangkat Lunak </w:t>
+        </w:r>
+        <w:r>
+          <w:rPr>
+            <w:rStyle w:val="Hyperlink"/>
+            <w:i/>
+            <w:noProof/>
+          </w:rPr>
+          <w:t>Web Hosting</w:t>
+        </w:r>
+        <w:r>
+          <w:rPr>
+            <w:rStyle w:val="Hyperlink"/>
+            <w:i/>
+            <w:noProof/>
+          </w:rPr>
+          <w:t xml:space="preserve"> </w:t>
+        </w:r>
+        <w:r>
+          <w:rPr>
+            <w:rStyle w:val="Hyperlink"/>
+            <w:noProof/>
+          </w:rPr>
+          <w:t xml:space="preserve">Koperasi </w:t>
+        </w:r>
+        <w:r>
+          <w:rPr>
+            <w:rStyle w:val="Hyperlink"/>
+            <w:noProof/>
+          </w:rPr>
+          <w:t>Daarut Tauhid</w:t>
+        </w:r>
+        <w:r>
+          <w:rPr>
+            <w:rStyle w:val="Hyperlink"/>
+            <w:noProof/>
+          </w:rPr>
+          <w:t>.</w:t>
         </w:r>
         <w:r>
           <w:rPr>
@@ -938,60 +860,1674 @@
           </w:rPr>
           <w:tab/>
         </w:r>
+      </w:hyperlink>
+      <w:r>
+        <w:rPr>
+          <w:noProof/>
+        </w:rPr>
+        <w:t>28</w:t>
+      </w:r>
+    </w:p>
+    <w:p>
+      <w:pPr>
+        <w:pStyle w:val="TableofFigures"/>
+        <w:tabs>
+          <w:tab w:val="right" w:leader="dot" w:pos="7928"/>
+        </w:tabs>
+        <w:spacing w:line="360" w:lineRule="auto"/>
+        <w:rPr>
+          <w:rFonts w:asciiTheme="minorHAnsi" w:eastAsiaTheme="minorEastAsia" w:hAnsiTheme="minorHAnsi" w:cstheme="minorBidi"/>
+          <w:noProof/>
+          <w:sz w:val="22"/>
+        </w:rPr>
+      </w:pPr>
+      <w:hyperlink w:anchor="_Toc379584799" w:history="1">
+        <w:r>
+          <w:rPr>
+            <w:rStyle w:val="Hyperlink"/>
+            <w:noProof/>
+          </w:rPr>
+          <w:t>Tabel 3.</w:t>
+        </w:r>
+        <w:r>
+          <w:rPr>
+            <w:rStyle w:val="Hyperlink"/>
+            <w:noProof/>
+          </w:rPr>
+          <w:t>14</w:t>
+        </w:r>
+        <w:r>
+          <w:rPr>
+            <w:rStyle w:val="Hyperlink"/>
+            <w:noProof/>
+          </w:rPr>
+          <w:t xml:space="preserve"> </w:t>
+        </w:r>
+        <w:r>
+          <w:rPr>
+            <w:rStyle w:val="Hyperlink"/>
+            <w:noProof/>
+          </w:rPr>
+          <w:t>Analisis Perangkat Pikir</w:t>
+        </w:r>
+        <w:r>
+          <w:rPr>
+            <w:rStyle w:val="Hyperlink"/>
+            <w:noProof/>
+          </w:rPr>
+          <w:t>.</w:t>
+        </w:r>
         <w:r>
           <w:rPr>
             <w:noProof/>
             <w:webHidden/>
           </w:rPr>
-          <w:fldChar w:fldCharType="begin"/>
+          <w:tab/>
+        </w:r>
+      </w:hyperlink>
+      <w:r>
+        <w:rPr>
+          <w:noProof/>
+        </w:rPr>
+        <w:t>29</w:t>
+      </w:r>
+    </w:p>
+    <w:p>
+      <w:pPr>
+        <w:pStyle w:val="TableofFigures"/>
+        <w:tabs>
+          <w:tab w:val="right" w:leader="dot" w:pos="7928"/>
+        </w:tabs>
+        <w:spacing w:line="360" w:lineRule="auto"/>
+        <w:rPr>
+          <w:rFonts w:asciiTheme="minorHAnsi" w:eastAsiaTheme="minorEastAsia" w:hAnsiTheme="minorHAnsi" w:cstheme="minorBidi"/>
+          <w:noProof/>
+          <w:sz w:val="22"/>
+        </w:rPr>
+      </w:pPr>
+      <w:hyperlink w:anchor="_Toc379584799" w:history="1">
+        <w:r>
+          <w:rPr>
+            <w:rStyle w:val="Hyperlink"/>
+            <w:noProof/>
+          </w:rPr>
+          <w:t>Tabel 3.</w:t>
+        </w:r>
+        <w:r>
+          <w:rPr>
+            <w:rStyle w:val="Hyperlink"/>
+            <w:noProof/>
+          </w:rPr>
+          <w:t>15</w:t>
+        </w:r>
+        <w:r>
+          <w:rPr>
+            <w:rStyle w:val="Hyperlink"/>
+            <w:noProof/>
+          </w:rPr>
+          <w:t xml:space="preserve"> Analisis Kebutuhan Fungsional</w:t>
+        </w:r>
+        <w:r>
+          <w:rPr>
+            <w:rStyle w:val="Hyperlink"/>
+            <w:noProof/>
+          </w:rPr>
+          <w:t>.</w:t>
         </w:r>
         <w:r>
           <w:rPr>
             <w:noProof/>
             <w:webHidden/>
           </w:rPr>
-          <w:instrText xml:space="preserve"> PAGEREF _Toc379584800 \h </w:instrText>
+          <w:tab/>
+        </w:r>
+      </w:hyperlink>
+      <w:r>
+        <w:rPr>
+          <w:noProof/>
+        </w:rPr>
+        <w:t>30</w:t>
+      </w:r>
+    </w:p>
+    <w:p>
+      <w:pPr>
+        <w:pStyle w:val="TableofFigures"/>
+        <w:tabs>
+          <w:tab w:val="right" w:leader="dot" w:pos="7928"/>
+        </w:tabs>
+        <w:spacing w:line="360" w:lineRule="auto"/>
+        <w:rPr>
+          <w:rFonts w:asciiTheme="minorHAnsi" w:eastAsiaTheme="minorEastAsia" w:hAnsiTheme="minorHAnsi" w:cstheme="minorBidi"/>
+          <w:noProof/>
+          <w:sz w:val="22"/>
+        </w:rPr>
+      </w:pPr>
+      <w:hyperlink w:anchor="_Toc379584799" w:history="1">
+        <w:r>
+          <w:rPr>
+            <w:rStyle w:val="Hyperlink"/>
+            <w:noProof/>
+          </w:rPr>
+          <w:t>Tabel 3.</w:t>
+        </w:r>
+        <w:r>
+          <w:rPr>
+            <w:rStyle w:val="Hyperlink"/>
+            <w:noProof/>
+          </w:rPr>
+          <w:t>16</w:t>
+        </w:r>
+        <w:r>
+          <w:rPr>
+            <w:rStyle w:val="Hyperlink"/>
+            <w:noProof/>
+          </w:rPr>
+          <w:t xml:space="preserve"> </w:t>
+        </w:r>
+        <w:r>
+          <w:rPr>
+            <w:rStyle w:val="Hyperlink"/>
+            <w:noProof/>
+          </w:rPr>
+          <w:t xml:space="preserve">Definisi Aktor </w:t>
+        </w:r>
+        <w:r>
+          <w:rPr>
+            <w:rStyle w:val="Hyperlink"/>
+            <w:i/>
+            <w:noProof/>
+          </w:rPr>
+          <w:t>Use Case</w:t>
+        </w:r>
+        <w:r>
+          <w:rPr>
+            <w:rStyle w:val="Hyperlink"/>
+            <w:noProof/>
+          </w:rPr>
+          <w:t>.</w:t>
         </w:r>
         <w:r>
           <w:rPr>
             <w:noProof/>
             <w:webHidden/>
           </w:rPr>
+          <w:tab/>
         </w:r>
         <w:r>
           <w:rPr>
             <w:noProof/>
             <w:webHidden/>
           </w:rPr>
-          <w:fldChar w:fldCharType="separate"/>
-        </w:r>
-        <w:r>
-          <w:rPr>
-            <w:noProof/>
-            <w:webHidden/>
-          </w:rPr>
-          <w:t>42</w:t>
-        </w:r>
-        <w:r>
-          <w:rPr>
-            <w:noProof/>
-            <w:webHidden/>
-          </w:rPr>
-          <w:fldChar w:fldCharType="end"/>
+          <w:t>32</w:t>
         </w:r>
       </w:hyperlink>
     </w:p>
     <w:p>
       <w:pPr>
-        <w:spacing w:after="0" w:line="360" w:lineRule="auto"/>
-        <w:jc w:val="center"/>
+        <w:pStyle w:val="TableofFigures"/>
+        <w:tabs>
+          <w:tab w:val="right" w:leader="dot" w:pos="7928"/>
+        </w:tabs>
+        <w:spacing w:line="360" w:lineRule="auto"/>
         <w:rPr>
-          <w:b/>
-          <w:bCs/>
-          <w:sz w:val="28"/>
-          <w:szCs w:val="28"/>
+          <w:rFonts w:asciiTheme="minorHAnsi" w:eastAsiaTheme="minorEastAsia" w:hAnsiTheme="minorHAnsi" w:cstheme="minorBidi"/>
+          <w:noProof/>
+          <w:sz w:val="22"/>
         </w:rPr>
       </w:pPr>
+      <w:hyperlink w:anchor="_Toc379584799" w:history="1">
+        <w:r>
+          <w:rPr>
+            <w:rStyle w:val="Hyperlink"/>
+            <w:noProof/>
+          </w:rPr>
+          <w:t>Tabel 3.</w:t>
+        </w:r>
+        <w:r>
+          <w:rPr>
+            <w:rStyle w:val="Hyperlink"/>
+            <w:noProof/>
+          </w:rPr>
+          <w:t>17</w:t>
+        </w:r>
+        <w:r>
+          <w:rPr>
+            <w:rStyle w:val="Hyperlink"/>
+            <w:noProof/>
+          </w:rPr>
+          <w:t xml:space="preserve"> </w:t>
+        </w:r>
+        <w:r>
+          <w:rPr>
+            <w:rStyle w:val="Hyperlink"/>
+            <w:noProof/>
+          </w:rPr>
+          <w:t xml:space="preserve">Definisi </w:t>
+        </w:r>
+        <w:r>
+          <w:rPr>
+            <w:rStyle w:val="Hyperlink"/>
+            <w:i/>
+            <w:noProof/>
+          </w:rPr>
+          <w:t>Use Case</w:t>
+        </w:r>
+        <w:r>
+          <w:rPr>
+            <w:rStyle w:val="Hyperlink"/>
+            <w:noProof/>
+          </w:rPr>
+          <w:t>.</w:t>
+        </w:r>
+        <w:r>
+          <w:rPr>
+            <w:noProof/>
+            <w:webHidden/>
+          </w:rPr>
+          <w:tab/>
+        </w:r>
+      </w:hyperlink>
+      <w:r>
+        <w:rPr>
+          <w:noProof/>
+        </w:rPr>
+        <w:t>33</w:t>
+      </w:r>
+    </w:p>
+    <w:p>
+      <w:pPr>
+        <w:pStyle w:val="TableofFigures"/>
+        <w:tabs>
+          <w:tab w:val="right" w:leader="dot" w:pos="7928"/>
+        </w:tabs>
+        <w:spacing w:line="360" w:lineRule="auto"/>
+        <w:rPr>
+          <w:rFonts w:asciiTheme="minorHAnsi" w:eastAsiaTheme="minorEastAsia" w:hAnsiTheme="minorHAnsi" w:cstheme="minorBidi"/>
+          <w:noProof/>
+          <w:sz w:val="22"/>
+        </w:rPr>
+      </w:pPr>
+      <w:hyperlink w:anchor="_Toc379584799" w:history="1">
+        <w:r>
+          <w:rPr>
+            <w:rStyle w:val="Hyperlink"/>
+            <w:noProof/>
+          </w:rPr>
+          <w:t>Tabel 3.</w:t>
+        </w:r>
+        <w:r>
+          <w:rPr>
+            <w:rStyle w:val="Hyperlink"/>
+            <w:noProof/>
+          </w:rPr>
+          <w:t>18</w:t>
+        </w:r>
+        <w:r>
+          <w:rPr>
+            <w:rStyle w:val="Hyperlink"/>
+            <w:noProof/>
+          </w:rPr>
+          <w:t xml:space="preserve"> </w:t>
+        </w:r>
+        <w:r>
+          <w:rPr>
+            <w:rStyle w:val="Hyperlink"/>
+            <w:noProof/>
+          </w:rPr>
+          <w:t xml:space="preserve">Skenario </w:t>
+        </w:r>
+        <w:r>
+          <w:rPr>
+            <w:rStyle w:val="Hyperlink"/>
+            <w:i/>
+            <w:noProof/>
+          </w:rPr>
+          <w:t>Use Case</w:t>
+        </w:r>
+        <w:r>
+          <w:rPr>
+            <w:rStyle w:val="Hyperlink"/>
+            <w:noProof/>
+          </w:rPr>
+          <w:t xml:space="preserve"> </w:t>
+        </w:r>
+        <w:r>
+          <w:rPr>
+            <w:rStyle w:val="Hyperlink"/>
+            <w:i/>
+            <w:noProof/>
+          </w:rPr>
+          <w:t>Login</w:t>
+        </w:r>
+        <w:r>
+          <w:rPr>
+            <w:noProof/>
+            <w:webHidden/>
+          </w:rPr>
+          <w:tab/>
+        </w:r>
+      </w:hyperlink>
+      <w:r>
+        <w:rPr>
+          <w:noProof/>
+        </w:rPr>
+        <w:t>35</w:t>
+      </w:r>
+    </w:p>
+    <w:p>
+      <w:pPr>
+        <w:pStyle w:val="TableofFigures"/>
+        <w:tabs>
+          <w:tab w:val="right" w:leader="dot" w:pos="7928"/>
+        </w:tabs>
+        <w:spacing w:line="360" w:lineRule="auto"/>
+        <w:rPr>
+          <w:rFonts w:asciiTheme="minorHAnsi" w:eastAsiaTheme="minorEastAsia" w:hAnsiTheme="minorHAnsi" w:cstheme="minorBidi"/>
+          <w:noProof/>
+          <w:sz w:val="22"/>
+        </w:rPr>
+      </w:pPr>
+      <w:hyperlink w:anchor="_Toc379584799" w:history="1">
+        <w:r>
+          <w:rPr>
+            <w:rStyle w:val="Hyperlink"/>
+            <w:noProof/>
+          </w:rPr>
+          <w:t>Tabel 3.</w:t>
+        </w:r>
+        <w:r>
+          <w:rPr>
+            <w:rStyle w:val="Hyperlink"/>
+            <w:noProof/>
+          </w:rPr>
+          <w:t>19</w:t>
+        </w:r>
+        <w:r>
+          <w:rPr>
+            <w:rStyle w:val="Hyperlink"/>
+            <w:noProof/>
+          </w:rPr>
+          <w:t xml:space="preserve"> </w:t>
+        </w:r>
+        <w:r>
+          <w:rPr>
+            <w:rStyle w:val="Hyperlink"/>
+            <w:noProof/>
+          </w:rPr>
+          <w:t xml:space="preserve">Skenario </w:t>
+        </w:r>
+        <w:r>
+          <w:rPr>
+            <w:rStyle w:val="Hyperlink"/>
+            <w:i/>
+            <w:noProof/>
+          </w:rPr>
+          <w:t>Use Case</w:t>
+        </w:r>
+        <w:r>
+          <w:rPr>
+            <w:rStyle w:val="Hyperlink"/>
+            <w:noProof/>
+          </w:rPr>
+          <w:t xml:space="preserve"> </w:t>
+        </w:r>
+        <w:r>
+          <w:rPr>
+            <w:rStyle w:val="Hyperlink"/>
+            <w:noProof/>
+          </w:rPr>
+          <w:t>Cetak KPI</w:t>
+        </w:r>
+        <w:r>
+          <w:rPr>
+            <w:noProof/>
+            <w:webHidden/>
+          </w:rPr>
+          <w:tab/>
+        </w:r>
+      </w:hyperlink>
+      <w:r>
+        <w:rPr>
+          <w:noProof/>
+        </w:rPr>
+        <w:t>36</w:t>
+      </w:r>
+    </w:p>
+    <w:p>
+      <w:pPr>
+        <w:pStyle w:val="TableofFigures"/>
+        <w:tabs>
+          <w:tab w:val="right" w:leader="dot" w:pos="7928"/>
+        </w:tabs>
+        <w:spacing w:line="360" w:lineRule="auto"/>
+        <w:rPr>
+          <w:rFonts w:asciiTheme="minorHAnsi" w:eastAsiaTheme="minorEastAsia" w:hAnsiTheme="minorHAnsi" w:cstheme="minorBidi"/>
+          <w:noProof/>
+          <w:sz w:val="22"/>
+        </w:rPr>
+      </w:pPr>
+      <w:hyperlink w:anchor="_Toc379584799" w:history="1">
+        <w:r>
+          <w:rPr>
+            <w:rStyle w:val="Hyperlink"/>
+            <w:noProof/>
+          </w:rPr>
+          <w:t>Tabel 3.</w:t>
+        </w:r>
+        <w:r>
+          <w:rPr>
+            <w:rStyle w:val="Hyperlink"/>
+            <w:noProof/>
+          </w:rPr>
+          <w:t>2</w:t>
+        </w:r>
+        <w:r>
+          <w:rPr>
+            <w:rStyle w:val="Hyperlink"/>
+            <w:noProof/>
+          </w:rPr>
+          <w:t>0</w:t>
+        </w:r>
+        <w:r>
+          <w:rPr>
+            <w:rStyle w:val="Hyperlink"/>
+            <w:noProof/>
+          </w:rPr>
+          <w:t xml:space="preserve"> </w:t>
+        </w:r>
+        <w:r>
+          <w:rPr>
+            <w:rStyle w:val="Hyperlink"/>
+            <w:noProof/>
+          </w:rPr>
+          <w:t xml:space="preserve">Skenario </w:t>
+        </w:r>
+        <w:r>
+          <w:rPr>
+            <w:rStyle w:val="Hyperlink"/>
+            <w:i/>
+            <w:noProof/>
+          </w:rPr>
+          <w:t>Use Case</w:t>
+        </w:r>
+        <w:r>
+          <w:rPr>
+            <w:rStyle w:val="Hyperlink"/>
+            <w:noProof/>
+          </w:rPr>
+          <w:t xml:space="preserve"> </w:t>
+        </w:r>
+        <w:r>
+          <w:rPr>
+            <w:rStyle w:val="Hyperlink"/>
+            <w:noProof/>
+          </w:rPr>
+          <w:t>Perhitungan KPI</w:t>
+        </w:r>
+        <w:r>
+          <w:rPr>
+            <w:rStyle w:val="Hyperlink"/>
+            <w:noProof/>
+          </w:rPr>
+          <w:t>.</w:t>
+        </w:r>
+        <w:r>
+          <w:rPr>
+            <w:noProof/>
+            <w:webHidden/>
+          </w:rPr>
+          <w:tab/>
+        </w:r>
+      </w:hyperlink>
+      <w:r>
+        <w:rPr>
+          <w:noProof/>
+        </w:rPr>
+        <w:t>36</w:t>
+      </w:r>
+    </w:p>
+    <w:p>
+      <w:pPr>
+        <w:pStyle w:val="TableofFigures"/>
+        <w:tabs>
+          <w:tab w:val="right" w:leader="dot" w:pos="7928"/>
+        </w:tabs>
+        <w:spacing w:line="360" w:lineRule="auto"/>
+        <w:rPr>
+          <w:rFonts w:asciiTheme="minorHAnsi" w:eastAsiaTheme="minorEastAsia" w:hAnsiTheme="minorHAnsi" w:cstheme="minorBidi"/>
+          <w:noProof/>
+          <w:sz w:val="22"/>
+        </w:rPr>
+      </w:pPr>
+      <w:hyperlink w:anchor="_Toc379584799" w:history="1">
+        <w:r>
+          <w:rPr>
+            <w:rStyle w:val="Hyperlink"/>
+            <w:noProof/>
+          </w:rPr>
+          <w:t>Tabel 3.</w:t>
+        </w:r>
+        <w:r>
+          <w:rPr>
+            <w:rStyle w:val="Hyperlink"/>
+            <w:noProof/>
+          </w:rPr>
+          <w:t>21</w:t>
+        </w:r>
+        <w:r>
+          <w:rPr>
+            <w:rStyle w:val="Hyperlink"/>
+            <w:noProof/>
+          </w:rPr>
+          <w:t xml:space="preserve"> </w:t>
+        </w:r>
+        <w:r>
+          <w:rPr>
+            <w:rStyle w:val="Hyperlink"/>
+            <w:noProof/>
+          </w:rPr>
+          <w:t xml:space="preserve">Skenario </w:t>
+        </w:r>
+        <w:r>
+          <w:rPr>
+            <w:rStyle w:val="Hyperlink"/>
+            <w:i/>
+            <w:noProof/>
+          </w:rPr>
+          <w:t>Use Case</w:t>
+        </w:r>
+        <w:r>
+          <w:rPr>
+            <w:rStyle w:val="Hyperlink"/>
+            <w:noProof/>
+          </w:rPr>
+          <w:t xml:space="preserve"> </w:t>
+        </w:r>
+        <w:r>
+          <w:rPr>
+            <w:rStyle w:val="Hyperlink"/>
+            <w:noProof/>
+          </w:rPr>
+          <w:t>Generate Pegawai Teladan</w:t>
+        </w:r>
+        <w:r>
+          <w:rPr>
+            <w:noProof/>
+            <w:webHidden/>
+          </w:rPr>
+          <w:tab/>
+        </w:r>
+      </w:hyperlink>
+      <w:r>
+        <w:rPr>
+          <w:noProof/>
+        </w:rPr>
+        <w:t>37</w:t>
+      </w:r>
+    </w:p>
+    <w:p>
+      <w:pPr>
+        <w:pStyle w:val="TableofFigures"/>
+        <w:tabs>
+          <w:tab w:val="right" w:leader="dot" w:pos="7928"/>
+        </w:tabs>
+        <w:spacing w:line="360" w:lineRule="auto"/>
+        <w:rPr>
+          <w:rFonts w:asciiTheme="minorHAnsi" w:eastAsiaTheme="minorEastAsia" w:hAnsiTheme="minorHAnsi" w:cstheme="minorBidi"/>
+          <w:noProof/>
+          <w:sz w:val="22"/>
+        </w:rPr>
+      </w:pPr>
+      <w:hyperlink w:anchor="_Toc379584799" w:history="1">
+        <w:r>
+          <w:rPr>
+            <w:rStyle w:val="Hyperlink"/>
+            <w:noProof/>
+          </w:rPr>
+          <w:t>Tabel 3.</w:t>
+        </w:r>
+        <w:r>
+          <w:rPr>
+            <w:rStyle w:val="Hyperlink"/>
+            <w:noProof/>
+          </w:rPr>
+          <w:t>2</w:t>
+        </w:r>
+        <w:r>
+          <w:rPr>
+            <w:rStyle w:val="Hyperlink"/>
+            <w:noProof/>
+          </w:rPr>
+          <w:t xml:space="preserve">2 </w:t>
+        </w:r>
+        <w:r>
+          <w:rPr>
+            <w:rStyle w:val="Hyperlink"/>
+            <w:noProof/>
+          </w:rPr>
+          <w:t xml:space="preserve">Skenario </w:t>
+        </w:r>
+        <w:r>
+          <w:rPr>
+            <w:rStyle w:val="Hyperlink"/>
+            <w:i/>
+            <w:noProof/>
+          </w:rPr>
+          <w:t>Use Case</w:t>
+        </w:r>
+        <w:r>
+          <w:rPr>
+            <w:rStyle w:val="Hyperlink"/>
+            <w:noProof/>
+          </w:rPr>
+          <w:t xml:space="preserve"> </w:t>
+        </w:r>
+        <w:r>
+          <w:rPr>
+            <w:rStyle w:val="Hyperlink"/>
+            <w:noProof/>
+          </w:rPr>
+          <w:t>Tambah Pengajuan Izin</w:t>
+        </w:r>
+        <w:r>
+          <w:rPr>
+            <w:rStyle w:val="Hyperlink"/>
+            <w:noProof/>
+          </w:rPr>
+          <w:t>.</w:t>
+        </w:r>
+        <w:r>
+          <w:rPr>
+            <w:noProof/>
+            <w:webHidden/>
+          </w:rPr>
+          <w:tab/>
+        </w:r>
+      </w:hyperlink>
+      <w:r>
+        <w:rPr>
+          <w:noProof/>
+        </w:rPr>
+        <w:t>38</w:t>
+      </w:r>
+    </w:p>
+    <w:p>
+      <w:pPr>
+        <w:pStyle w:val="TableofFigures"/>
+        <w:tabs>
+          <w:tab w:val="right" w:leader="dot" w:pos="7928"/>
+        </w:tabs>
+        <w:spacing w:line="360" w:lineRule="auto"/>
+        <w:rPr>
+          <w:rFonts w:asciiTheme="minorHAnsi" w:eastAsiaTheme="minorEastAsia" w:hAnsiTheme="minorHAnsi" w:cstheme="minorBidi"/>
+          <w:noProof/>
+          <w:sz w:val="22"/>
+        </w:rPr>
+      </w:pPr>
+      <w:hyperlink w:anchor="_Toc379584799" w:history="1">
+        <w:r>
+          <w:rPr>
+            <w:rStyle w:val="Hyperlink"/>
+            <w:noProof/>
+          </w:rPr>
+          <w:t>Tabel 3.</w:t>
+        </w:r>
+        <w:r>
+          <w:rPr>
+            <w:rStyle w:val="Hyperlink"/>
+            <w:noProof/>
+          </w:rPr>
+          <w:t>23</w:t>
+        </w:r>
+        <w:r>
+          <w:rPr>
+            <w:rStyle w:val="Hyperlink"/>
+            <w:noProof/>
+          </w:rPr>
+          <w:t xml:space="preserve"> </w:t>
+        </w:r>
+        <w:r>
+          <w:rPr>
+            <w:rStyle w:val="Hyperlink"/>
+            <w:noProof/>
+          </w:rPr>
+          <w:t xml:space="preserve">Skenario </w:t>
+        </w:r>
+        <w:r>
+          <w:rPr>
+            <w:rStyle w:val="Hyperlink"/>
+            <w:i/>
+            <w:noProof/>
+          </w:rPr>
+          <w:t>Use Case</w:t>
+        </w:r>
+        <w:r>
+          <w:rPr>
+            <w:rStyle w:val="Hyperlink"/>
+            <w:noProof/>
+          </w:rPr>
+          <w:t xml:space="preserve"> </w:t>
+        </w:r>
+        <w:r>
+          <w:rPr>
+            <w:rStyle w:val="Hyperlink"/>
+            <w:noProof/>
+          </w:rPr>
+          <w:t>Unggah Presensi</w:t>
+        </w:r>
+        <w:r>
+          <w:rPr>
+            <w:rStyle w:val="Hyperlink"/>
+            <w:noProof/>
+            <w:webHidden/>
+          </w:rPr>
+          <w:tab/>
+        </w:r>
+      </w:hyperlink>
+      <w:r>
+        <w:rPr>
+          <w:noProof/>
+        </w:rPr>
+        <w:t>38</w:t>
+      </w:r>
+    </w:p>
+    <w:p>
+      <w:pPr>
+        <w:pStyle w:val="TableofFigures"/>
+        <w:tabs>
+          <w:tab w:val="right" w:leader="dot" w:pos="7928"/>
+        </w:tabs>
+        <w:spacing w:line="360" w:lineRule="auto"/>
+        <w:rPr>
+          <w:rFonts w:asciiTheme="minorHAnsi" w:eastAsiaTheme="minorEastAsia" w:hAnsiTheme="minorHAnsi" w:cstheme="minorBidi"/>
+          <w:noProof/>
+          <w:sz w:val="22"/>
+        </w:rPr>
+      </w:pPr>
+      <w:hyperlink w:anchor="_Toc379584799" w:history="1">
+        <w:r>
+          <w:rPr>
+            <w:rStyle w:val="Hyperlink"/>
+            <w:noProof/>
+          </w:rPr>
+          <w:t>Tabel 3.</w:t>
+        </w:r>
+        <w:r>
+          <w:rPr>
+            <w:rStyle w:val="Hyperlink"/>
+            <w:noProof/>
+          </w:rPr>
+          <w:t>24</w:t>
+        </w:r>
+        <w:r>
+          <w:rPr>
+            <w:rStyle w:val="Hyperlink"/>
+            <w:noProof/>
+          </w:rPr>
+          <w:t xml:space="preserve"> </w:t>
+        </w:r>
+        <w:r>
+          <w:rPr>
+            <w:rStyle w:val="Hyperlink"/>
+            <w:noProof/>
+          </w:rPr>
+          <w:t xml:space="preserve">Skenario </w:t>
+        </w:r>
+        <w:r>
+          <w:rPr>
+            <w:rStyle w:val="Hyperlink"/>
+            <w:i/>
+            <w:noProof/>
+          </w:rPr>
+          <w:t xml:space="preserve">Use Case </w:t>
+        </w:r>
+        <w:r>
+          <w:rPr>
+            <w:rStyle w:val="Hyperlink"/>
+            <w:noProof/>
+          </w:rPr>
+          <w:t>Konfirmasi Pengajuan Izin</w:t>
+        </w:r>
+        <w:r>
+          <w:rPr>
+            <w:noProof/>
+            <w:webHidden/>
+          </w:rPr>
+          <w:tab/>
+        </w:r>
+      </w:hyperlink>
+      <w:r>
+        <w:rPr>
+          <w:noProof/>
+        </w:rPr>
+        <w:t>39</w:t>
+      </w:r>
+    </w:p>
+    <w:p>
+      <w:pPr>
+        <w:pStyle w:val="TableofFigures"/>
+        <w:tabs>
+          <w:tab w:val="right" w:leader="dot" w:pos="7928"/>
+        </w:tabs>
+        <w:spacing w:line="360" w:lineRule="auto"/>
+        <w:rPr>
+          <w:rFonts w:asciiTheme="minorHAnsi" w:eastAsiaTheme="minorEastAsia" w:hAnsiTheme="minorHAnsi" w:cstheme="minorBidi"/>
+          <w:noProof/>
+          <w:sz w:val="22"/>
+        </w:rPr>
+      </w:pPr>
+      <w:hyperlink w:anchor="_Toc379584799" w:history="1">
+        <w:r>
+          <w:rPr>
+            <w:rStyle w:val="Hyperlink"/>
+            <w:noProof/>
+          </w:rPr>
+          <w:t>Tabel 3.</w:t>
+        </w:r>
+        <w:r>
+          <w:rPr>
+            <w:rStyle w:val="Hyperlink"/>
+            <w:noProof/>
+          </w:rPr>
+          <w:t>25</w:t>
+        </w:r>
+        <w:r>
+          <w:rPr>
+            <w:rStyle w:val="Hyperlink"/>
+            <w:noProof/>
+          </w:rPr>
+          <w:t xml:space="preserve"> </w:t>
+        </w:r>
+        <w:r>
+          <w:rPr>
+            <w:rStyle w:val="Hyperlink"/>
+            <w:noProof/>
+          </w:rPr>
+          <w:t xml:space="preserve">Skenario </w:t>
+        </w:r>
+        <w:r>
+          <w:rPr>
+            <w:rStyle w:val="Hyperlink"/>
+            <w:i/>
+            <w:noProof/>
+          </w:rPr>
+          <w:t xml:space="preserve">Use Case </w:t>
+        </w:r>
+        <w:r>
+          <w:rPr>
+            <w:rStyle w:val="Hyperlink"/>
+            <w:noProof/>
+          </w:rPr>
+          <w:t>Tambah Muhasabah</w:t>
+        </w:r>
+        <w:r>
+          <w:rPr>
+            <w:rStyle w:val="Hyperlink"/>
+            <w:noProof/>
+          </w:rPr>
+          <w:t>.</w:t>
+        </w:r>
+        <w:r>
+          <w:rPr>
+            <w:noProof/>
+            <w:webHidden/>
+          </w:rPr>
+          <w:tab/>
+        </w:r>
+        <w:r>
+          <w:rPr>
+            <w:noProof/>
+            <w:webHidden/>
+          </w:rPr>
+          <w:fldChar w:fldCharType="begin"/>
+        </w:r>
+        <w:r>
+          <w:rPr>
+            <w:noProof/>
+            <w:webHidden/>
+          </w:rPr>
+          <w:instrText xml:space="preserve"> PAGEREF _Toc379584799 \h </w:instrText>
+        </w:r>
+        <w:r>
+          <w:rPr>
+            <w:noProof/>
+            <w:webHidden/>
+          </w:rPr>
+        </w:r>
+        <w:r>
+          <w:rPr>
+            <w:noProof/>
+            <w:webHidden/>
+          </w:rPr>
+          <w:fldChar w:fldCharType="separate"/>
+        </w:r>
+        <w:r>
+          <w:rPr>
+            <w:noProof/>
+            <w:webHidden/>
+          </w:rPr>
+          <w:t>4</w:t>
+        </w:r>
+        <w:r>
+          <w:rPr>
+            <w:noProof/>
+            <w:webHidden/>
+          </w:rPr>
+          <w:fldChar w:fldCharType="end"/>
+        </w:r>
+      </w:hyperlink>
+      <w:r>
+        <w:rPr>
+          <w:noProof/>
+        </w:rPr>
+        <w:t>0</w:t>
+      </w:r>
+    </w:p>
+    <w:p>
+      <w:pPr>
+        <w:pStyle w:val="TableofFigures"/>
+        <w:tabs>
+          <w:tab w:val="right" w:leader="dot" w:pos="7928"/>
+        </w:tabs>
+        <w:spacing w:line="360" w:lineRule="auto"/>
+        <w:rPr>
+          <w:rFonts w:asciiTheme="minorHAnsi" w:eastAsiaTheme="minorEastAsia" w:hAnsiTheme="minorHAnsi" w:cstheme="minorBidi"/>
+          <w:noProof/>
+          <w:sz w:val="22"/>
+        </w:rPr>
+      </w:pPr>
+      <w:hyperlink w:anchor="_Toc379584799" w:history="1">
+        <w:r>
+          <w:rPr>
+            <w:rStyle w:val="Hyperlink"/>
+            <w:noProof/>
+          </w:rPr>
+          <w:t>Tabel 3.</w:t>
+        </w:r>
+        <w:r>
+          <w:rPr>
+            <w:rStyle w:val="Hyperlink"/>
+            <w:noProof/>
+          </w:rPr>
+          <w:t>26</w:t>
+        </w:r>
+        <w:r>
+          <w:rPr>
+            <w:rStyle w:val="Hyperlink"/>
+            <w:noProof/>
+          </w:rPr>
+          <w:t xml:space="preserve"> Skenario </w:t>
+        </w:r>
+        <w:r>
+          <w:rPr>
+            <w:rStyle w:val="Hyperlink"/>
+            <w:i/>
+            <w:noProof/>
+          </w:rPr>
+          <w:t xml:space="preserve">Use Case </w:t>
+        </w:r>
+        <w:r>
+          <w:rPr>
+            <w:rStyle w:val="Hyperlink"/>
+            <w:noProof/>
+          </w:rPr>
+          <w:t>Tambah Biodata Pegawai</w:t>
+        </w:r>
+        <w:r>
+          <w:rPr>
+            <w:rStyle w:val="Hyperlink"/>
+            <w:noProof/>
+          </w:rPr>
+          <w:t>.</w:t>
+        </w:r>
+        <w:r>
+          <w:rPr>
+            <w:noProof/>
+            <w:webHidden/>
+          </w:rPr>
+          <w:tab/>
+        </w:r>
+        <w:r>
+          <w:rPr>
+            <w:noProof/>
+            <w:webHidden/>
+          </w:rPr>
+          <w:fldChar w:fldCharType="begin"/>
+        </w:r>
+        <w:r>
+          <w:rPr>
+            <w:noProof/>
+            <w:webHidden/>
+          </w:rPr>
+          <w:instrText xml:space="preserve"> PAGEREF _Toc379584799 \h </w:instrText>
+        </w:r>
+        <w:r>
+          <w:rPr>
+            <w:noProof/>
+            <w:webHidden/>
+          </w:rPr>
+        </w:r>
+        <w:r>
+          <w:rPr>
+            <w:noProof/>
+            <w:webHidden/>
+          </w:rPr>
+          <w:fldChar w:fldCharType="separate"/>
+        </w:r>
+        <w:r>
+          <w:rPr>
+            <w:noProof/>
+            <w:webHidden/>
+          </w:rPr>
+          <w:t>4</w:t>
+        </w:r>
+        <w:r>
+          <w:rPr>
+            <w:noProof/>
+            <w:webHidden/>
+          </w:rPr>
+          <w:fldChar w:fldCharType="end"/>
+        </w:r>
+      </w:hyperlink>
+      <w:r>
+        <w:rPr>
+          <w:noProof/>
+        </w:rPr>
+        <w:t>0</w:t>
+      </w:r>
+    </w:p>
+    <w:p>
+      <w:pPr>
+        <w:pStyle w:val="TableofFigures"/>
+        <w:tabs>
+          <w:tab w:val="right" w:leader="dot" w:pos="7928"/>
+        </w:tabs>
+        <w:spacing w:line="360" w:lineRule="auto"/>
+        <w:rPr>
+          <w:rFonts w:asciiTheme="minorHAnsi" w:eastAsiaTheme="minorEastAsia" w:hAnsiTheme="minorHAnsi" w:cstheme="minorBidi"/>
+          <w:noProof/>
+          <w:sz w:val="22"/>
+        </w:rPr>
+      </w:pPr>
+      <w:hyperlink w:anchor="_Toc379584799" w:history="1">
+        <w:r>
+          <w:rPr>
+            <w:rStyle w:val="Hyperlink"/>
+            <w:noProof/>
+          </w:rPr>
+          <w:t>Tabel 3.</w:t>
+        </w:r>
+        <w:r>
+          <w:rPr>
+            <w:rStyle w:val="Hyperlink"/>
+            <w:noProof/>
+          </w:rPr>
+          <w:t>27</w:t>
+        </w:r>
+        <w:r>
+          <w:rPr>
+            <w:rStyle w:val="Hyperlink"/>
+            <w:noProof/>
+          </w:rPr>
+          <w:t xml:space="preserve"> Daftar </w:t>
+        </w:r>
+        <w:r>
+          <w:rPr>
+            <w:rStyle w:val="Hyperlink"/>
+            <w:i/>
+            <w:noProof/>
+          </w:rPr>
+          <w:t xml:space="preserve">Class </w:t>
+        </w:r>
+        <w:r>
+          <w:rPr>
+            <w:noProof/>
+            <w:webHidden/>
+          </w:rPr>
+          <w:tab/>
+        </w:r>
+      </w:hyperlink>
+      <w:r>
+        <w:rPr>
+          <w:noProof/>
+        </w:rPr>
+        <w:t>49</w:t>
+      </w:r>
+    </w:p>
+    <w:p>
+      <w:pPr>
+        <w:pStyle w:val="TableofFigures"/>
+        <w:tabs>
+          <w:tab w:val="right" w:leader="dot" w:pos="7928"/>
+        </w:tabs>
+        <w:spacing w:line="360" w:lineRule="auto"/>
+        <w:rPr>
+          <w:rFonts w:asciiTheme="minorHAnsi" w:eastAsiaTheme="minorEastAsia" w:hAnsiTheme="minorHAnsi" w:cstheme="minorBidi"/>
+          <w:noProof/>
+          <w:sz w:val="22"/>
+        </w:rPr>
+      </w:pPr>
+      <w:hyperlink w:anchor="_Toc379584799" w:history="1">
+        <w:r>
+          <w:rPr>
+            <w:rStyle w:val="Hyperlink"/>
+            <w:noProof/>
+          </w:rPr>
+          <w:t>Tabel 3.</w:t>
+        </w:r>
+        <w:r>
+          <w:rPr>
+            <w:rStyle w:val="Hyperlink"/>
+            <w:noProof/>
+          </w:rPr>
+          <w:t>28</w:t>
+        </w:r>
+        <w:r>
+          <w:rPr>
+            <w:rStyle w:val="Hyperlink"/>
+            <w:noProof/>
+          </w:rPr>
+          <w:t xml:space="preserve"> Struktur Tabel Muhasabah</w:t>
+        </w:r>
+        <w:r>
+          <w:rPr>
+            <w:noProof/>
+            <w:webHidden/>
+          </w:rPr>
+          <w:tab/>
+        </w:r>
+      </w:hyperlink>
+      <w:r>
+        <w:rPr>
+          <w:noProof/>
+        </w:rPr>
+        <w:t>58</w:t>
+      </w:r>
+    </w:p>
+    <w:p>
+      <w:pPr>
+        <w:pStyle w:val="TableofFigures"/>
+        <w:tabs>
+          <w:tab w:val="right" w:leader="dot" w:pos="7928"/>
+        </w:tabs>
+        <w:spacing w:line="360" w:lineRule="auto"/>
+        <w:rPr>
+          <w:rFonts w:asciiTheme="minorHAnsi" w:eastAsiaTheme="minorEastAsia" w:hAnsiTheme="minorHAnsi" w:cstheme="minorBidi"/>
+          <w:noProof/>
+          <w:sz w:val="22"/>
+        </w:rPr>
+      </w:pPr>
+      <w:hyperlink w:anchor="_Toc379584799" w:history="1">
+        <w:r>
+          <w:rPr>
+            <w:rStyle w:val="Hyperlink"/>
+            <w:noProof/>
+          </w:rPr>
+          <w:t>Tabel 3.</w:t>
+        </w:r>
+        <w:r>
+          <w:rPr>
+            <w:rStyle w:val="Hyperlink"/>
+            <w:noProof/>
+          </w:rPr>
+          <w:t>29</w:t>
+        </w:r>
+        <w:r>
+          <w:rPr>
+            <w:rStyle w:val="Hyperlink"/>
+            <w:noProof/>
+          </w:rPr>
+          <w:t xml:space="preserve"> Struktur Tabel Muhasabah Pegawai</w:t>
+        </w:r>
+        <w:r>
+          <w:rPr>
+            <w:rStyle w:val="Hyperlink"/>
+            <w:noProof/>
+          </w:rPr>
+          <w:t>.</w:t>
+        </w:r>
+        <w:r>
+          <w:rPr>
+            <w:noProof/>
+            <w:webHidden/>
+          </w:rPr>
+          <w:tab/>
+        </w:r>
+      </w:hyperlink>
+      <w:r>
+        <w:rPr>
+          <w:noProof/>
+        </w:rPr>
+        <w:t>59</w:t>
+      </w:r>
+    </w:p>
+    <w:p>
+      <w:pPr>
+        <w:pStyle w:val="TableofFigures"/>
+        <w:tabs>
+          <w:tab w:val="right" w:leader="dot" w:pos="7928"/>
+        </w:tabs>
+        <w:spacing w:line="360" w:lineRule="auto"/>
+        <w:rPr>
+          <w:rFonts w:asciiTheme="minorHAnsi" w:eastAsiaTheme="minorEastAsia" w:hAnsiTheme="minorHAnsi" w:cstheme="minorBidi"/>
+          <w:noProof/>
+          <w:sz w:val="22"/>
+        </w:rPr>
+      </w:pPr>
+      <w:hyperlink w:anchor="_Toc379584799" w:history="1">
+        <w:r>
+          <w:rPr>
+            <w:rStyle w:val="Hyperlink"/>
+            <w:noProof/>
+          </w:rPr>
+          <w:t>Tabel 3.</w:t>
+        </w:r>
+        <w:r>
+          <w:rPr>
+            <w:rStyle w:val="Hyperlink"/>
+            <w:noProof/>
+          </w:rPr>
+          <w:t>30</w:t>
+        </w:r>
+        <w:r>
+          <w:rPr>
+            <w:rStyle w:val="Hyperlink"/>
+            <w:noProof/>
+          </w:rPr>
+          <w:t xml:space="preserve"> </w:t>
+        </w:r>
+        <w:r>
+          <w:rPr>
+            <w:rStyle w:val="Hyperlink"/>
+            <w:noProof/>
+          </w:rPr>
+          <w:t xml:space="preserve">Struktur </w:t>
+        </w:r>
+        <w:r>
+          <w:rPr>
+            <w:rStyle w:val="Hyperlink"/>
+            <w:noProof/>
+          </w:rPr>
+          <w:t>Tabel Pegawai.</w:t>
+        </w:r>
+        <w:r>
+          <w:rPr>
+            <w:noProof/>
+            <w:webHidden/>
+          </w:rPr>
+          <w:tab/>
+        </w:r>
+      </w:hyperlink>
+      <w:r>
+        <w:rPr>
+          <w:noProof/>
+        </w:rPr>
+        <w:t>59</w:t>
+      </w:r>
+    </w:p>
+    <w:p>
+      <w:pPr>
+        <w:pStyle w:val="TableofFigures"/>
+        <w:tabs>
+          <w:tab w:val="right" w:leader="dot" w:pos="7928"/>
+        </w:tabs>
+        <w:spacing w:line="360" w:lineRule="auto"/>
+        <w:rPr>
+          <w:rFonts w:asciiTheme="minorHAnsi" w:eastAsiaTheme="minorEastAsia" w:hAnsiTheme="minorHAnsi" w:cstheme="minorBidi"/>
+          <w:noProof/>
+          <w:sz w:val="22"/>
+        </w:rPr>
+      </w:pPr>
+      <w:hyperlink w:anchor="_Toc379584799" w:history="1">
+        <w:r>
+          <w:rPr>
+            <w:rStyle w:val="Hyperlink"/>
+            <w:noProof/>
+          </w:rPr>
+          <w:t>Tabel 3.</w:t>
+        </w:r>
+        <w:r>
+          <w:rPr>
+            <w:rStyle w:val="Hyperlink"/>
+            <w:noProof/>
+          </w:rPr>
+          <w:t>31</w:t>
+        </w:r>
+        <w:r>
+          <w:rPr>
+            <w:rStyle w:val="Hyperlink"/>
+            <w:noProof/>
+          </w:rPr>
+          <w:t xml:space="preserve"> Struktur Tabel Presensi Pegawai</w:t>
+        </w:r>
+        <w:r>
+          <w:rPr>
+            <w:rStyle w:val="Hyperlink"/>
+            <w:noProof/>
+          </w:rPr>
+          <w:t>.</w:t>
+        </w:r>
+        <w:r>
+          <w:rPr>
+            <w:noProof/>
+            <w:webHidden/>
+          </w:rPr>
+          <w:tab/>
+        </w:r>
+      </w:hyperlink>
+      <w:r>
+        <w:rPr>
+          <w:noProof/>
+        </w:rPr>
+        <w:t>60</w:t>
+      </w:r>
+    </w:p>
+    <w:p>
+      <w:pPr>
+        <w:pStyle w:val="TableofFigures"/>
+        <w:tabs>
+          <w:tab w:val="right" w:leader="dot" w:pos="7928"/>
+        </w:tabs>
+        <w:spacing w:line="360" w:lineRule="auto"/>
+        <w:rPr>
+          <w:rFonts w:asciiTheme="minorHAnsi" w:eastAsiaTheme="minorEastAsia" w:hAnsiTheme="minorHAnsi" w:cstheme="minorBidi"/>
+          <w:noProof/>
+          <w:sz w:val="22"/>
+        </w:rPr>
+      </w:pPr>
+      <w:hyperlink w:anchor="_Toc379584799" w:history="1">
+        <w:r>
+          <w:rPr>
+            <w:rStyle w:val="Hyperlink"/>
+            <w:noProof/>
+          </w:rPr>
+          <w:t>Tabel 3.</w:t>
+        </w:r>
+        <w:r>
+          <w:rPr>
+            <w:rStyle w:val="Hyperlink"/>
+            <w:noProof/>
+          </w:rPr>
+          <w:t>32</w:t>
+        </w:r>
+        <w:r>
+          <w:rPr>
+            <w:rStyle w:val="Hyperlink"/>
+            <w:noProof/>
+          </w:rPr>
+          <w:t xml:space="preserve"> Struktur Tabel Izin Absen</w:t>
+        </w:r>
+        <w:r>
+          <w:rPr>
+            <w:rStyle w:val="Hyperlink"/>
+            <w:noProof/>
+          </w:rPr>
+          <w:t>.</w:t>
+        </w:r>
+        <w:r>
+          <w:rPr>
+            <w:noProof/>
+            <w:webHidden/>
+          </w:rPr>
+          <w:tab/>
+        </w:r>
+      </w:hyperlink>
+      <w:r>
+        <w:rPr>
+          <w:noProof/>
+        </w:rPr>
+        <w:t>60</w:t>
+      </w:r>
+    </w:p>
+    <w:p>
+      <w:pPr>
+        <w:pStyle w:val="TableofFigures"/>
+        <w:tabs>
+          <w:tab w:val="right" w:leader="dot" w:pos="7928"/>
+        </w:tabs>
+        <w:spacing w:line="360" w:lineRule="auto"/>
+        <w:rPr>
+          <w:rFonts w:asciiTheme="minorHAnsi" w:eastAsiaTheme="minorEastAsia" w:hAnsiTheme="minorHAnsi" w:cstheme="minorBidi"/>
+          <w:noProof/>
+          <w:sz w:val="22"/>
+        </w:rPr>
+      </w:pPr>
+      <w:hyperlink w:anchor="_Toc379584799" w:history="1">
+        <w:r>
+          <w:rPr>
+            <w:rStyle w:val="Hyperlink"/>
+            <w:noProof/>
+          </w:rPr>
+          <w:t>Tabel 3.</w:t>
+        </w:r>
+        <w:r>
+          <w:rPr>
+            <w:rStyle w:val="Hyperlink"/>
+            <w:noProof/>
+          </w:rPr>
+          <w:t>33</w:t>
+        </w:r>
+        <w:r>
+          <w:rPr>
+            <w:rStyle w:val="Hyperlink"/>
+            <w:noProof/>
+          </w:rPr>
+          <w:t xml:space="preserve"> Struktur Tabel Akun</w:t>
+        </w:r>
+        <w:r>
+          <w:rPr>
+            <w:rStyle w:val="Hyperlink"/>
+            <w:noProof/>
+          </w:rPr>
+          <w:t>.</w:t>
+        </w:r>
+        <w:r>
+          <w:rPr>
+            <w:noProof/>
+            <w:webHidden/>
+          </w:rPr>
+          <w:tab/>
+        </w:r>
+      </w:hyperlink>
+      <w:r>
+        <w:rPr>
+          <w:noProof/>
+        </w:rPr>
+        <w:t>61</w:t>
+      </w:r>
+    </w:p>
+    <w:p>
+      <w:pPr>
+        <w:pStyle w:val="TableofFigures"/>
+        <w:tabs>
+          <w:tab w:val="right" w:leader="dot" w:pos="7928"/>
+        </w:tabs>
+        <w:spacing w:line="360" w:lineRule="auto"/>
+        <w:rPr>
+          <w:rFonts w:asciiTheme="minorHAnsi" w:eastAsiaTheme="minorEastAsia" w:hAnsiTheme="minorHAnsi" w:cstheme="minorBidi"/>
+          <w:noProof/>
+          <w:sz w:val="22"/>
+        </w:rPr>
+      </w:pPr>
+      <w:hyperlink w:anchor="_Toc379584799" w:history="1">
+        <w:r>
+          <w:rPr>
+            <w:rStyle w:val="Hyperlink"/>
+            <w:noProof/>
+          </w:rPr>
+          <w:t>Tabel 3.</w:t>
+        </w:r>
+        <w:r>
+          <w:rPr>
+            <w:rStyle w:val="Hyperlink"/>
+            <w:noProof/>
+          </w:rPr>
+          <w:t>34</w:t>
+        </w:r>
+        <w:r>
+          <w:rPr>
+            <w:rStyle w:val="Hyperlink"/>
+            <w:noProof/>
+          </w:rPr>
+          <w:t xml:space="preserve"> Struktur Tabel Presensi</w:t>
+        </w:r>
+        <w:r>
+          <w:rPr>
+            <w:rStyle w:val="Hyperlink"/>
+            <w:noProof/>
+          </w:rPr>
+          <w:t>.</w:t>
+        </w:r>
+        <w:r>
+          <w:rPr>
+            <w:noProof/>
+            <w:webHidden/>
+          </w:rPr>
+          <w:tab/>
+        </w:r>
+      </w:hyperlink>
+      <w:r>
+        <w:rPr>
+          <w:noProof/>
+        </w:rPr>
+        <w:t>61</w:t>
+      </w:r>
+    </w:p>
+    <w:p>
+      <w:pPr>
+        <w:pStyle w:val="TableofFigures"/>
+        <w:tabs>
+          <w:tab w:val="right" w:leader="dot" w:pos="7928"/>
+        </w:tabs>
+        <w:spacing w:line="360" w:lineRule="auto"/>
+        <w:rPr>
+          <w:rFonts w:asciiTheme="minorHAnsi" w:eastAsiaTheme="minorEastAsia" w:hAnsiTheme="minorHAnsi" w:cstheme="minorBidi"/>
+          <w:noProof/>
+          <w:sz w:val="22"/>
+        </w:rPr>
+      </w:pPr>
+      <w:hyperlink w:anchor="_Toc379584799" w:history="1">
+        <w:r>
+          <w:rPr>
+            <w:rStyle w:val="Hyperlink"/>
+            <w:noProof/>
+          </w:rPr>
+          <w:t>Tabel 3.</w:t>
+        </w:r>
+        <w:r>
+          <w:rPr>
+            <w:rStyle w:val="Hyperlink"/>
+            <w:noProof/>
+          </w:rPr>
+          <w:t>35</w:t>
+        </w:r>
+        <w:r>
+          <w:rPr>
+            <w:rStyle w:val="Hyperlink"/>
+            <w:noProof/>
+          </w:rPr>
+          <w:t xml:space="preserve"> </w:t>
+        </w:r>
+        <w:r>
+          <w:rPr>
+            <w:rStyle w:val="Hyperlink"/>
+            <w:noProof/>
+          </w:rPr>
+          <w:t xml:space="preserve">Daftar Kelompok </w:t>
+        </w:r>
+        <w:r>
+          <w:rPr>
+            <w:rStyle w:val="Hyperlink"/>
+            <w:i/>
+            <w:noProof/>
+          </w:rPr>
+          <w:t>Class View</w:t>
+        </w:r>
+        <w:r>
+          <w:rPr>
+            <w:rStyle w:val="Hyperlink"/>
+            <w:noProof/>
+          </w:rPr>
+          <w:t>.</w:t>
+        </w:r>
+        <w:r>
+          <w:rPr>
+            <w:noProof/>
+            <w:webHidden/>
+          </w:rPr>
+          <w:tab/>
+        </w:r>
+      </w:hyperlink>
+      <w:r>
+        <w:rPr>
+          <w:noProof/>
+        </w:rPr>
+        <w:t>66</w:t>
+      </w:r>
+    </w:p>
+    <w:p>
+      <w:pPr>
+        <w:pStyle w:val="TableofFigures"/>
+        <w:tabs>
+          <w:tab w:val="right" w:leader="dot" w:pos="7928"/>
+        </w:tabs>
+        <w:spacing w:line="360" w:lineRule="auto"/>
+        <w:rPr>
+          <w:sz w:val="20"/>
+        </w:rPr>
+      </w:pPr>
+      <w:hyperlink w:anchor="_Toc379584799" w:history="1">
+        <w:r>
+          <w:rPr>
+            <w:rStyle w:val="Hyperlink"/>
+            <w:noProof/>
+          </w:rPr>
+          <w:t>Tabel 3.</w:t>
+        </w:r>
+        <w:r>
+          <w:rPr>
+            <w:rStyle w:val="Hyperlink"/>
+            <w:noProof/>
+          </w:rPr>
+          <w:t>36</w:t>
+        </w:r>
+        <w:r>
+          <w:rPr>
+            <w:rStyle w:val="Hyperlink"/>
+            <w:noProof/>
+          </w:rPr>
+          <w:t xml:space="preserve"> </w:t>
+        </w:r>
+        <w:r>
+          <w:rPr>
+            <w:rStyle w:val="Hyperlink"/>
+            <w:noProof/>
+          </w:rPr>
+          <w:t xml:space="preserve">Daftar Kelompok </w:t>
+        </w:r>
+        <w:r>
+          <w:rPr>
+            <w:rStyle w:val="Hyperlink"/>
+            <w:i/>
+            <w:noProof/>
+          </w:rPr>
+          <w:t>Class Controller</w:t>
+        </w:r>
+        <w:r>
+          <w:rPr>
+            <w:rStyle w:val="Hyperlink"/>
+            <w:noProof/>
+          </w:rPr>
+          <w:t>.</w:t>
+        </w:r>
+        <w:r>
+          <w:rPr>
+            <w:noProof/>
+            <w:webHidden/>
+          </w:rPr>
+          <w:tab/>
+        </w:r>
+      </w:hyperlink>
       <w:r>
         <w:rPr>
           <w:b/>
@@ -1001,18 +2537,16 @@
         </w:rPr>
         <w:fldChar w:fldCharType="end"/>
       </w:r>
-    </w:p>
-    <w:p>
-      <w:pPr>
-        <w:pStyle w:val="DAFTARISI"/>
-        <w:jc w:val="left"/>
+      <w:r>
         <w:rPr>
-          <w:sz w:val="20"/>
+          <w:bCs/>
+          <w:szCs w:val="28"/>
         </w:rPr>
-      </w:pPr>
+        <w:t>67</w:t>
+      </w:r>
     </w:p>
     <w:sectPr>
-      <w:headerReference w:type="first" r:id="rId8"/>
+      <w:headerReference w:type="first" r:id="rId9"/>
       <w:pgSz w:w="11907" w:h="16840" w:code="9"/>
       <w:pgMar w:top="1701" w:right="1701" w:bottom="1701" w:left="2268" w:header="720" w:footer="720" w:gutter="0"/>
       <w:pgNumType w:fmt="lowerRoman" w:start="3"/>
@@ -1024,7 +2558,7 @@
 </file>
 
 <file path=word/endnotes.xml><?xml version="1.0" encoding="utf-8"?>
-<w:endnotes xmlns:ve="http://schemas.openxmlformats.org/markup-compatibility/2006" xmlns:o="urn:schemas-microsoft-com:office:office" xmlns:r="http://schemas.openxmlformats.org/officeDocument/2006/relationships" xmlns:m="http://schemas.openxmlformats.org/officeDocument/2006/math" xmlns:v="urn:schemas-microsoft-com:vml" xmlns:wp="http://schemas.openxmlformats.org/drawingml/2006/wordprocessingDrawing" xmlns:w10="urn:schemas-microsoft-com:office:word" xmlns:w="http://schemas.openxmlformats.org/wordprocessingml/2006/main" xmlns:wne="http://schemas.microsoft.com/office/word/2006/wordml">
+<w:endnotes xmlns:wpc="http://schemas.microsoft.com/office/word/2010/wordprocessingCanvas" xmlns:mc="http://schemas.openxmlformats.org/markup-compatibility/2006" xmlns:o="urn:schemas-microsoft-com:office:office" xmlns:r="http://schemas.openxmlformats.org/officeDocument/2006/relationships" xmlns:m="http://schemas.openxmlformats.org/officeDocument/2006/math" xmlns:v="urn:schemas-microsoft-com:vml" xmlns:wp14="http://schemas.microsoft.com/office/word/2010/wordprocessingDrawing" xmlns:wp="http://schemas.openxmlformats.org/drawingml/2006/wordprocessingDrawing" xmlns:w10="urn:schemas-microsoft-com:office:word" xmlns:w="http://schemas.openxmlformats.org/wordprocessingml/2006/main" xmlns:w14="http://schemas.microsoft.com/office/word/2010/wordml" xmlns:wpg="http://schemas.microsoft.com/office/word/2010/wordprocessingGroup" xmlns:wpi="http://schemas.microsoft.com/office/word/2010/wordprocessingInk" xmlns:wne="http://schemas.microsoft.com/office/word/2006/wordml" xmlns:wps="http://schemas.microsoft.com/office/word/2010/wordprocessingShape" mc:Ignorable="w14 wp14">
   <w:endnote w:type="separator" w:id="-1">
     <w:p>
       <w:pPr>
@@ -1049,7 +2583,7 @@
 </file>
 
 <file path=word/footnotes.xml><?xml version="1.0" encoding="utf-8"?>
-<w:footnotes xmlns:ve="http://schemas.openxmlformats.org/markup-compatibility/2006" xmlns:o="urn:schemas-microsoft-com:office:office" xmlns:r="http://schemas.openxmlformats.org/officeDocument/2006/relationships" xmlns:m="http://schemas.openxmlformats.org/officeDocument/2006/math" xmlns:v="urn:schemas-microsoft-com:vml" xmlns:wp="http://schemas.openxmlformats.org/drawingml/2006/wordprocessingDrawing" xmlns:w10="urn:schemas-microsoft-com:office:word" xmlns:w="http://schemas.openxmlformats.org/wordprocessingml/2006/main" xmlns:wne="http://schemas.microsoft.com/office/word/2006/wordml">
+<w:footnotes xmlns:wpc="http://schemas.microsoft.com/office/word/2010/wordprocessingCanvas" xmlns:mc="http://schemas.openxmlformats.org/markup-compatibility/2006" xmlns:o="urn:schemas-microsoft-com:office:office" xmlns:r="http://schemas.openxmlformats.org/officeDocument/2006/relationships" xmlns:m="http://schemas.openxmlformats.org/officeDocument/2006/math" xmlns:v="urn:schemas-microsoft-com:vml" xmlns:wp14="http://schemas.microsoft.com/office/word/2010/wordprocessingDrawing" xmlns:wp="http://schemas.openxmlformats.org/drawingml/2006/wordprocessingDrawing" xmlns:w10="urn:schemas-microsoft-com:office:word" xmlns:w="http://schemas.openxmlformats.org/wordprocessingml/2006/main" xmlns:w14="http://schemas.microsoft.com/office/word/2010/wordml" xmlns:wpg="http://schemas.microsoft.com/office/word/2010/wordprocessingGroup" xmlns:wpi="http://schemas.microsoft.com/office/word/2010/wordprocessingInk" xmlns:wne="http://schemas.microsoft.com/office/word/2006/wordml" xmlns:wps="http://schemas.microsoft.com/office/word/2010/wordprocessingShape" mc:Ignorable="w14 wp14">
   <w:footnote w:type="separator" w:id="-1">
     <w:p>
       <w:pPr>
@@ -1074,7 +2608,7 @@
 </file>
 
 <file path=word/header1.xml><?xml version="1.0" encoding="utf-8"?>
-<w:hdr xmlns:ve="http://schemas.openxmlformats.org/markup-compatibility/2006" xmlns:o="urn:schemas-microsoft-com:office:office" xmlns:r="http://schemas.openxmlformats.org/officeDocument/2006/relationships" xmlns:m="http://schemas.openxmlformats.org/officeDocument/2006/math" xmlns:v="urn:schemas-microsoft-com:vml" xmlns:wp="http://schemas.openxmlformats.org/drawingml/2006/wordprocessingDrawing" xmlns:w10="urn:schemas-microsoft-com:office:word" xmlns:w="http://schemas.openxmlformats.org/wordprocessingml/2006/main" xmlns:wne="http://schemas.microsoft.com/office/word/2006/wordml">
+<w:hdr xmlns:wpc="http://schemas.microsoft.com/office/word/2010/wordprocessingCanvas" xmlns:mc="http://schemas.openxmlformats.org/markup-compatibility/2006" xmlns:o="urn:schemas-microsoft-com:office:office" xmlns:r="http://schemas.openxmlformats.org/officeDocument/2006/relationships" xmlns:m="http://schemas.openxmlformats.org/officeDocument/2006/math" xmlns:v="urn:schemas-microsoft-com:vml" xmlns:wp14="http://schemas.microsoft.com/office/word/2010/wordprocessingDrawing" xmlns:wp="http://schemas.openxmlformats.org/drawingml/2006/wordprocessingDrawing" xmlns:w10="urn:schemas-microsoft-com:office:word" xmlns:w="http://schemas.openxmlformats.org/wordprocessingml/2006/main" xmlns:w14="http://schemas.microsoft.com/office/word/2010/wordml" xmlns:wpg="http://schemas.microsoft.com/office/word/2010/wordprocessingGroup" xmlns:wpi="http://schemas.microsoft.com/office/word/2010/wordprocessingInk" xmlns:wne="http://schemas.microsoft.com/office/word/2006/wordml" xmlns:wps="http://schemas.microsoft.com/office/word/2010/wordprocessingShape" mc:Ignorable="w14 wp14">
   <w:p>
     <w:pPr>
       <w:pStyle w:val="Header"/>
@@ -1090,7 +2624,7 @@
 </file>
 
 <file path=word/numbering.xml><?xml version="1.0" encoding="utf-8"?>
-<w:numbering xmlns:ve="http://schemas.openxmlformats.org/markup-compatibility/2006" xmlns:o="urn:schemas-microsoft-com:office:office" xmlns:r="http://schemas.openxmlformats.org/officeDocument/2006/relationships" xmlns:m="http://schemas.openxmlformats.org/officeDocument/2006/math" xmlns:v="urn:schemas-microsoft-com:vml" xmlns:wp="http://schemas.openxmlformats.org/drawingml/2006/wordprocessingDrawing" xmlns:w10="urn:schemas-microsoft-com:office:word" xmlns:w="http://schemas.openxmlformats.org/wordprocessingml/2006/main" xmlns:wne="http://schemas.microsoft.com/office/word/2006/wordml">
+<w:numbering xmlns:wpc="http://schemas.microsoft.com/office/word/2010/wordprocessingCanvas" xmlns:mc="http://schemas.openxmlformats.org/markup-compatibility/2006" xmlns:o="urn:schemas-microsoft-com:office:office" xmlns:r="http://schemas.openxmlformats.org/officeDocument/2006/relationships" xmlns:m="http://schemas.openxmlformats.org/officeDocument/2006/math" xmlns:v="urn:schemas-microsoft-com:vml" xmlns:wp14="http://schemas.microsoft.com/office/word/2010/wordprocessingDrawing" xmlns:wp="http://schemas.openxmlformats.org/drawingml/2006/wordprocessingDrawing" xmlns:w10="urn:schemas-microsoft-com:office:word" xmlns:w="http://schemas.openxmlformats.org/wordprocessingml/2006/main" xmlns:w14="http://schemas.microsoft.com/office/word/2010/wordml" xmlns:wpg="http://schemas.microsoft.com/office/word/2010/wordprocessingGroup" xmlns:wpi="http://schemas.microsoft.com/office/word/2010/wordprocessingInk" xmlns:wne="http://schemas.microsoft.com/office/word/2006/wordml" xmlns:wps="http://schemas.microsoft.com/office/word/2010/wordprocessingShape" mc:Ignorable="w14 wp14">
   <w:abstractNum w:abstractNumId="0">
     <w:nsid w:val="00252CE5"/>
     <w:multiLevelType w:val="hybridMultilevel"/>
@@ -10186,7 +11720,7 @@
 </file>
 
 <file path=word/styles.xml><?xml version="1.0" encoding="utf-8"?>
-<w:styles xmlns:r="http://schemas.openxmlformats.org/officeDocument/2006/relationships" xmlns:w="http://schemas.openxmlformats.org/wordprocessingml/2006/main">
+<w:styles xmlns:mc="http://schemas.openxmlformats.org/markup-compatibility/2006" xmlns:r="http://schemas.openxmlformats.org/officeDocument/2006/relationships" xmlns:w="http://schemas.openxmlformats.org/wordprocessingml/2006/main" xmlns:w14="http://schemas.microsoft.com/office/word/2010/wordml" mc:Ignorable="w14">
   <w:docDefaults>
     <w:rPrDefault>
       <w:rPr>
@@ -10589,7 +12123,6 @@
   <w:style w:type="character" w:default="1" w:styleId="DefaultParagraphFont">
     <w:name w:val="Default Paragraph Font"/>
     <w:uiPriority w:val="1"/>
-    <w:semiHidden/>
     <w:unhideWhenUsed/>
   </w:style>
   <w:style w:type="table" w:default="1" w:styleId="TableNormal">
@@ -10597,7 +12130,6 @@
     <w:uiPriority w:val="99"/>
     <w:semiHidden/>
     <w:unhideWhenUsed/>
-    <w:qFormat/>
     <w:tblPr>
       <w:tblInd w:w="0" w:type="dxa"/>
       <w:tblCellMar>
@@ -11223,7 +12755,10 @@
     <w:link w:val="41"/>
     <w:rsid w:val="0026720F"/>
     <w:rPr>
-      <w:rFonts w:eastAsiaTheme="majorEastAsia" w:cstheme="majorBidi"/>
+      <w:rFonts w:ascii="Times New Roman" w:eastAsiaTheme="majorEastAsia" w:hAnsi="Times New Roman" w:cstheme="majorBidi"/>
+      <w:b/>
+      <w:bCs/>
+      <w:iCs/>
       <w:noProof/>
       <w:sz w:val="26"/>
       <w:szCs w:val="26"/>
@@ -11321,6 +12856,14 @@
     <w:basedOn w:val="Heading3Char"/>
     <w:link w:val="331"/>
     <w:rsid w:val="002F3DBD"/>
+    <w:rPr>
+      <w:rFonts w:ascii="Times New Roman" w:eastAsia="Times New Roman" w:hAnsi="Times New Roman" w:cs="Times New Roman"/>
+      <w:b/>
+      <w:bCs/>
+      <w:sz w:val="24"/>
+      <w:szCs w:val="24"/>
+      <w:lang w:val="id-ID"/>
+    </w:rPr>
   </w:style>
   <w:style w:type="paragraph" w:customStyle="1" w:styleId="3321">
     <w:name w:val="3.3.2.1"/>
@@ -11339,6 +12882,13 @@
     <w:basedOn w:val="Heading4Char"/>
     <w:link w:val="3311"/>
     <w:rsid w:val="002F3DBD"/>
+    <w:rPr>
+      <w:rFonts w:ascii="Times New Roman" w:eastAsia="Times New Roman" w:hAnsi="Times New Roman" w:cs="Times New Roman"/>
+      <w:b/>
+      <w:bCs/>
+      <w:sz w:val="24"/>
+      <w:szCs w:val="28"/>
+    </w:rPr>
   </w:style>
   <w:style w:type="paragraph" w:customStyle="1" w:styleId="21">
     <w:name w:val="2.1"/>
@@ -11360,6 +12910,13 @@
     <w:basedOn w:val="Heading4Char"/>
     <w:link w:val="3321"/>
     <w:rsid w:val="002F3DBD"/>
+    <w:rPr>
+      <w:rFonts w:ascii="Times New Roman" w:eastAsia="Times New Roman" w:hAnsi="Times New Roman" w:cs="Times New Roman"/>
+      <w:b/>
+      <w:bCs/>
+      <w:sz w:val="24"/>
+      <w:szCs w:val="28"/>
+    </w:rPr>
   </w:style>
   <w:style w:type="paragraph" w:customStyle="1" w:styleId="211">
     <w:name w:val="2.1.1"/>
@@ -11381,6 +12938,14 @@
     <w:basedOn w:val="Heading2Char"/>
     <w:link w:val="21"/>
     <w:rsid w:val="008C675B"/>
+    <w:rPr>
+      <w:rFonts w:ascii="Times New Roman" w:eastAsia="Times New Roman" w:hAnsi="Times New Roman" w:cs="Times New Roman"/>
+      <w:b/>
+      <w:bCs/>
+      <w:iCs/>
+      <w:sz w:val="24"/>
+      <w:szCs w:val="28"/>
+    </w:rPr>
   </w:style>
   <w:style w:type="paragraph" w:customStyle="1" w:styleId="221">
     <w:name w:val="2.2.1"/>
@@ -11399,6 +12964,14 @@
     <w:basedOn w:val="Heading3Char"/>
     <w:link w:val="211"/>
     <w:rsid w:val="008C675B"/>
+    <w:rPr>
+      <w:rFonts w:ascii="Times New Roman" w:eastAsia="Times New Roman" w:hAnsi="Times New Roman" w:cs="Times New Roman"/>
+      <w:b/>
+      <w:bCs/>
+      <w:sz w:val="24"/>
+      <w:szCs w:val="24"/>
+      <w:lang w:val="id-ID"/>
+    </w:rPr>
   </w:style>
   <w:style w:type="paragraph" w:customStyle="1" w:styleId="2221">
     <w:name w:val="2.2.2.1"/>
@@ -11443,6 +13016,13 @@
     <w:basedOn w:val="Heading4Char"/>
     <w:link w:val="2221"/>
     <w:rsid w:val="0059356F"/>
+    <w:rPr>
+      <w:rFonts w:ascii="Times New Roman" w:eastAsia="Times New Roman" w:hAnsi="Times New Roman" w:cs="Times New Roman"/>
+      <w:b/>
+      <w:bCs/>
+      <w:sz w:val="24"/>
+      <w:szCs w:val="28"/>
+    </w:rPr>
   </w:style>
   <w:style w:type="paragraph" w:customStyle="1" w:styleId="3341">
     <w:name w:val="3.3.4.1"/>
@@ -11465,6 +13045,13 @@
     <w:basedOn w:val="Heading4Char"/>
     <w:link w:val="3331"/>
     <w:rsid w:val="0059356F"/>
+    <w:rPr>
+      <w:rFonts w:ascii="Times New Roman" w:eastAsia="Times New Roman" w:hAnsi="Times New Roman" w:cs="Times New Roman"/>
+      <w:b/>
+      <w:bCs/>
+      <w:sz w:val="24"/>
+      <w:szCs w:val="28"/>
+    </w:rPr>
   </w:style>
   <w:style w:type="paragraph" w:customStyle="1" w:styleId="3351">
     <w:name w:val="3.3.5.1"/>
@@ -11483,6 +13070,13 @@
     <w:basedOn w:val="Heading4Char"/>
     <w:link w:val="3341"/>
     <w:rsid w:val="00D51037"/>
+    <w:rPr>
+      <w:rFonts w:ascii="Times New Roman" w:eastAsia="Times New Roman" w:hAnsi="Times New Roman" w:cs="Times New Roman"/>
+      <w:b/>
+      <w:bCs/>
+      <w:sz w:val="24"/>
+      <w:szCs w:val="28"/>
+    </w:rPr>
   </w:style>
   <w:style w:type="paragraph" w:customStyle="1" w:styleId="3361">
     <w:name w:val="3.3.6.1"/>
@@ -11505,6 +13099,13 @@
     <w:basedOn w:val="Heading4Char"/>
     <w:link w:val="3351"/>
     <w:rsid w:val="00D51037"/>
+    <w:rPr>
+      <w:rFonts w:ascii="Times New Roman" w:eastAsia="Times New Roman" w:hAnsi="Times New Roman" w:cs="Times New Roman"/>
+      <w:b/>
+      <w:bCs/>
+      <w:sz w:val="24"/>
+      <w:szCs w:val="28"/>
+    </w:rPr>
   </w:style>
   <w:style w:type="paragraph" w:styleId="TOC4">
     <w:name w:val="toc 4"/>
@@ -11525,7 +13126,11 @@
     <w:link w:val="3361"/>
     <w:rsid w:val="00D51037"/>
     <w:rPr>
+      <w:rFonts w:ascii="Times New Roman" w:eastAsia="Times New Roman" w:hAnsi="Times New Roman" w:cs="Times New Roman"/>
+      <w:b/>
       <w:bCs/>
+      <w:sz w:val="24"/>
+      <w:szCs w:val="28"/>
     </w:rPr>
   </w:style>
   <w:style w:type="paragraph" w:customStyle="1" w:styleId="DAFTARISI">
@@ -11545,9 +13150,12 @@
     <w:link w:val="DAFTARISI"/>
     <w:rsid w:val="006B628C"/>
     <w:rPr>
+      <w:rFonts w:ascii="Times New Roman" w:eastAsia="Times New Roman" w:hAnsi="Times New Roman" w:cs="Times New Roman"/>
       <w:b/>
       <w:bCs/>
+      <w:kern w:val="32"/>
       <w:sz w:val="24"/>
+      <w:szCs w:val="32"/>
     </w:rPr>
   </w:style>
   <w:style w:type="paragraph" w:styleId="TableofFigures">
@@ -11579,8 +13187,10 @@
     <w:link w:val="Style1"/>
     <w:rsid w:val="00916351"/>
     <w:rPr>
+      <w:rFonts w:ascii="Times New Roman" w:eastAsia="Times New Roman" w:hAnsi="Times New Roman" w:cs="Times New Roman"/>
       <w:b/>
       <w:bCs/>
+      <w:kern w:val="32"/>
       <w:sz w:val="24"/>
       <w:szCs w:val="28"/>
     </w:rPr>
@@ -11597,6 +13207,196 @@
       <w:noProof/>
       <w:lang w:val="id-ID"/>
     </w:rPr>
+  </w:style>
+</w:styles>
+</file>
+
+<file path=word/stylesWithEffects.xml><?xml version="1.0" encoding="utf-8"?>
+<w:styles xmlns:wpc="http://schemas.microsoft.com/office/word/2010/wordprocessingCanvas" xmlns:mc="http://schemas.openxmlformats.org/markup-compatibility/2006" xmlns:o="urn:schemas-microsoft-com:office:office" xmlns:r="http://schemas.openxmlformats.org/officeDocument/2006/relationships" xmlns:m="http://schemas.openxmlformats.org/officeDocument/2006/math" xmlns:v="urn:schemas-microsoft-com:vml" xmlns:wp14="http://schemas.microsoft.com/office/word/2010/wordprocessingDrawing" xmlns:wp="http://schemas.openxmlformats.org/drawingml/2006/wordprocessingDrawing" xmlns:w10="urn:schemas-microsoft-com:office:word" xmlns:w="http://schemas.openxmlformats.org/wordprocessingml/2006/main" xmlns:w14="http://schemas.microsoft.com/office/word/2010/wordml" xmlns:wpg="http://schemas.microsoft.com/office/word/2010/wordprocessingGroup" xmlns:wpi="http://schemas.microsoft.com/office/word/2010/wordprocessingInk" xmlns:wne="http://schemas.microsoft.com/office/word/2006/wordml" xmlns:wps="http://schemas.microsoft.com/office/word/2010/wordprocessingShape" mc:Ignorable="w14 wp14">
+  <w:docDefaults>
+    <w:rPrDefault>
+      <w:rPr>
+        <w:rFonts w:asciiTheme="minorHAnsi" w:eastAsiaTheme="minorEastAsia" w:hAnsiTheme="minorHAnsi" w:cstheme="minorBidi"/>
+        <w:sz w:val="22"/>
+        <w:szCs w:val="22"/>
+        <w:lang w:val="en-US" w:eastAsia="en-US" w:bidi="ar-SA"/>
+      </w:rPr>
+    </w:rPrDefault>
+    <w:pPrDefault>
+      <w:pPr>
+        <w:spacing w:after="200" w:line="276" w:lineRule="auto"/>
+      </w:pPr>
+    </w:pPrDefault>
+  </w:docDefaults>
+  <w:latentStyles w:defLockedState="0" w:defUIPriority="99" w:defSemiHidden="1" w:defUnhideWhenUsed="1" w:defQFormat="0" w:count="267">
+    <w:lsdException w:name="Normal" w:semiHidden="0" w:uiPriority="0" w:unhideWhenUsed="0" w:qFormat="1"/>
+    <w:lsdException w:name="heading 1" w:semiHidden="0" w:uiPriority="9" w:unhideWhenUsed="0" w:qFormat="1"/>
+    <w:lsdException w:name="heading 2" w:uiPriority="9" w:qFormat="1"/>
+    <w:lsdException w:name="heading 3" w:uiPriority="9" w:qFormat="1"/>
+    <w:lsdException w:name="heading 4" w:uiPriority="9" w:qFormat="1"/>
+    <w:lsdException w:name="heading 5" w:uiPriority="9" w:qFormat="1"/>
+    <w:lsdException w:name="heading 6" w:uiPriority="9" w:qFormat="1"/>
+    <w:lsdException w:name="heading 7" w:uiPriority="9" w:qFormat="1"/>
+    <w:lsdException w:name="heading 8" w:uiPriority="9" w:qFormat="1"/>
+    <w:lsdException w:name="heading 9" w:uiPriority="9" w:qFormat="1"/>
+    <w:lsdException w:name="toc 1" w:uiPriority="39"/>
+    <w:lsdException w:name="toc 2" w:uiPriority="39"/>
+    <w:lsdException w:name="toc 3" w:uiPriority="39"/>
+    <w:lsdException w:name="toc 4" w:uiPriority="39"/>
+    <w:lsdException w:name="toc 5" w:uiPriority="39"/>
+    <w:lsdException w:name="toc 6" w:uiPriority="39"/>
+    <w:lsdException w:name="toc 7" w:uiPriority="39"/>
+    <w:lsdException w:name="toc 8" w:uiPriority="39"/>
+    <w:lsdException w:name="toc 9" w:uiPriority="39"/>
+    <w:lsdException w:name="caption" w:uiPriority="35" w:qFormat="1"/>
+    <w:lsdException w:name="Title" w:semiHidden="0" w:uiPriority="10" w:unhideWhenUsed="0" w:qFormat="1"/>
+    <w:lsdException w:name="Default Paragraph Font" w:uiPriority="1"/>
+    <w:lsdException w:name="Subtitle" w:semiHidden="0" w:uiPriority="11" w:unhideWhenUsed="0" w:qFormat="1"/>
+    <w:lsdException w:name="Strong" w:semiHidden="0" w:uiPriority="22" w:unhideWhenUsed="0" w:qFormat="1"/>
+    <w:lsdException w:name="Emphasis" w:semiHidden="0" w:uiPriority="20" w:unhideWhenUsed="0" w:qFormat="1"/>
+    <w:lsdException w:name="Table Grid" w:semiHidden="0" w:uiPriority="59" w:unhideWhenUsed="0"/>
+    <w:lsdException w:name="Placeholder Text" w:unhideWhenUsed="0"/>
+    <w:lsdException w:name="No Spacing" w:semiHidden="0" w:uiPriority="1" w:unhideWhenUsed="0" w:qFormat="1"/>
+    <w:lsdException w:name="Light Shading" w:semiHidden="0" w:uiPriority="60" w:unhideWhenUsed="0"/>
+    <w:lsdException w:name="Light List" w:semiHidden="0" w:uiPriority="61" w:unhideWhenUsed="0"/>
+    <w:lsdException w:name="Light Grid" w:semiHidden="0" w:uiPriority="62" w:unhideWhenUsed="0"/>
+    <w:lsdException w:name="Medium Shading 1" w:semiHidden="0" w:uiPriority="63" w:unhideWhenUsed="0"/>
+    <w:lsdException w:name="Medium Shading 2" w:semiHidden="0" w:uiPriority="64" w:unhideWhenUsed="0"/>
+    <w:lsdException w:name="Medium List 1" w:semiHidden="0" w:uiPriority="65" w:unhideWhenUsed="0"/>
+    <w:lsdException w:name="Medium List 2" w:semiHidden="0" w:uiPriority="66" w:unhideWhenUsed="0"/>
+    <w:lsdException w:name="Medium Grid 1" w:semiHidden="0" w:uiPriority="67" w:unhideWhenUsed="0"/>
+    <w:lsdException w:name="Medium Grid 2" w:semiHidden="0" w:uiPriority="68" w:unhideWhenUsed="0"/>
+    <w:lsdException w:name="Medium Grid 3" w:semiHidden="0" w:uiPriority="69" w:unhideWhenUsed="0"/>
+    <w:lsdException w:name="Dark List" w:semiHidden="0" w:uiPriority="70" w:unhideWhenUsed="0"/>
+    <w:lsdException w:name="Colorful Shading" w:semiHidden="0" w:uiPriority="71" w:unhideWhenUsed="0"/>
+    <w:lsdException w:name="Colorful List" w:semiHidden="0" w:uiPriority="72" w:unhideWhenUsed="0"/>
+    <w:lsdException w:name="Colorful Grid" w:semiHidden="0" w:uiPriority="73" w:unhideWhenUsed="0"/>
+    <w:lsdException w:name="Light Shading Accent 1" w:semiHidden="0" w:uiPriority="60" w:unhideWhenUsed="0"/>
+    <w:lsdException w:name="Light List Accent 1" w:semiHidden="0" w:uiPriority="61" w:unhideWhenUsed="0"/>
+    <w:lsdException w:name="Light Grid Accent 1" w:semiHidden="0" w:uiPriority="62" w:unhideWhenUsed="0"/>
+    <w:lsdException w:name="Medium Shading 1 Accent 1" w:semiHidden="0" w:uiPriority="63" w:unhideWhenUsed="0"/>
+    <w:lsdException w:name="Medium Shading 2 Accent 1" w:semiHidden="0" w:uiPriority="64" w:unhideWhenUsed="0"/>
+    <w:lsdException w:name="Medium List 1 Accent 1" w:semiHidden="0" w:uiPriority="65" w:unhideWhenUsed="0"/>
+    <w:lsdException w:name="Revision" w:unhideWhenUsed="0"/>
+    <w:lsdException w:name="List Paragraph" w:semiHidden="0" w:uiPriority="34" w:unhideWhenUsed="0" w:qFormat="1"/>
+    <w:lsdException w:name="Quote" w:semiHidden="0" w:uiPriority="29" w:unhideWhenUsed="0" w:qFormat="1"/>
+    <w:lsdException w:name="Intense Quote" w:semiHidden="0" w:uiPriority="30" w:unhideWhenUsed="0" w:qFormat="1"/>
+    <w:lsdException w:name="Medium List 2 Accent 1" w:semiHidden="0" w:uiPriority="66" w:unhideWhenUsed="0"/>
+    <w:lsdException w:name="Medium Grid 1 Accent 1" w:semiHidden="0" w:uiPriority="67" w:unhideWhenUsed="0"/>
+    <w:lsdException w:name="Medium Grid 2 Accent 1" w:semiHidden="0" w:uiPriority="68" w:unhideWhenUsed="0"/>
+    <w:lsdException w:name="Medium Grid 3 Accent 1" w:semiHidden="0" w:uiPriority="69" w:unhideWhenUsed="0"/>
+    <w:lsdException w:name="Dark List Accent 1" w:semiHidden="0" w:uiPriority="70" w:unhideWhenUsed="0"/>
+    <w:lsdException w:name="Colorful Shading Accent 1" w:semiHidden="0" w:uiPriority="71" w:unhideWhenUsed="0"/>
+    <w:lsdException w:name="Colorful List Accent 1" w:semiHidden="0" w:uiPriority="72" w:unhideWhenUsed="0"/>
+    <w:lsdException w:name="Colorful Grid Accent 1" w:semiHidden="0" w:uiPriority="73" w:unhideWhenUsed="0"/>
+    <w:lsdException w:name="Light Shading Accent 2" w:semiHidden="0" w:uiPriority="60" w:unhideWhenUsed="0"/>
+    <w:lsdException w:name="Light List Accent 2" w:semiHidden="0" w:uiPriority="61" w:unhideWhenUsed="0"/>
+    <w:lsdException w:name="Light Grid Accent 2" w:semiHidden="0" w:uiPriority="62" w:unhideWhenUsed="0"/>
+    <w:lsdException w:name="Medium Shading 1 Accent 2" w:semiHidden="0" w:uiPriority="63" w:unhideWhenUsed="0"/>
+    <w:lsdException w:name="Medium Shading 2 Accent 2" w:semiHidden="0" w:uiPriority="64" w:unhideWhenUsed="0"/>
+    <w:lsdException w:name="Medium List 1 Accent 2" w:semiHidden="0" w:uiPriority="65" w:unhideWhenUsed="0"/>
+    <w:lsdException w:name="Medium List 2 Accent 2" w:semiHidden="0" w:uiPriority="66" w:unhideWhenUsed="0"/>
+    <w:lsdException w:name="Medium Grid 1 Accent 2" w:semiHidden="0" w:uiPriority="67" w:unhideWhenUsed="0"/>
+    <w:lsdException w:name="Medium Grid 2 Accent 2" w:semiHidden="0" w:uiPriority="68" w:unhideWhenUsed="0"/>
+    <w:lsdException w:name="Medium Grid 3 Accent 2" w:semiHidden="0" w:uiPriority="69" w:unhideWhenUsed="0"/>
+    <w:lsdException w:name="Dark List Accent 2" w:semiHidden="0" w:uiPriority="70" w:unhideWhenUsed="0"/>
+    <w:lsdException w:name="Colorful Shading Accent 2" w:semiHidden="0" w:uiPriority="71" w:unhideWhenUsed="0"/>
+    <w:lsdException w:name="Colorful List Accent 2" w:semiHidden="0" w:uiPriority="72" w:unhideWhenUsed="0"/>
+    <w:lsdException w:name="Colorful Grid Accent 2" w:semiHidden="0" w:uiPriority="73" w:unhideWhenUsed="0"/>
+    <w:lsdException w:name="Light Shading Accent 3" w:semiHidden="0" w:uiPriority="60" w:unhideWhenUsed="0"/>
+    <w:lsdException w:name="Light List Accent 3" w:semiHidden="0" w:uiPriority="61" w:unhideWhenUsed="0"/>
+    <w:lsdException w:name="Light Grid Accent 3" w:semiHidden="0" w:uiPriority="62" w:unhideWhenUsed="0"/>
+    <w:lsdException w:name="Medium Shading 1 Accent 3" w:semiHidden="0" w:uiPriority="63" w:unhideWhenUsed="0"/>
+    <w:lsdException w:name="Medium Shading 2 Accent 3" w:semiHidden="0" w:uiPriority="64" w:unhideWhenUsed="0"/>
+    <w:lsdException w:name="Medium List 1 Accent 3" w:semiHidden="0" w:uiPriority="65" w:unhideWhenUsed="0"/>
+    <w:lsdException w:name="Medium List 2 Accent 3" w:semiHidden="0" w:uiPriority="66" w:unhideWhenUsed="0"/>
+    <w:lsdException w:name="Medium Grid 1 Accent 3" w:semiHidden="0" w:uiPriority="67" w:unhideWhenUsed="0"/>
+    <w:lsdException w:name="Medium Grid 2 Accent 3" w:semiHidden="0" w:uiPriority="68" w:unhideWhenUsed="0"/>
+    <w:lsdException w:name="Medium Grid 3 Accent 3" w:semiHidden="0" w:uiPriority="69" w:unhideWhenUsed="0"/>
+    <w:lsdException w:name="Dark List Accent 3" w:semiHidden="0" w:uiPriority="70" w:unhideWhenUsed="0"/>
+    <w:lsdException w:name="Colorful Shading Accent 3" w:semiHidden="0" w:uiPriority="71" w:unhideWhenUsed="0"/>
+    <w:lsdException w:name="Colorful List Accent 3" w:semiHidden="0" w:uiPriority="72" w:unhideWhenUsed="0"/>
+    <w:lsdException w:name="Colorful Grid Accent 3" w:semiHidden="0" w:uiPriority="73" w:unhideWhenUsed="0"/>
+    <w:lsdException w:name="Light Shading Accent 4" w:semiHidden="0" w:uiPriority="60" w:unhideWhenUsed="0"/>
+    <w:lsdException w:name="Light List Accent 4" w:semiHidden="0" w:uiPriority="61" w:unhideWhenUsed="0"/>
+    <w:lsdException w:name="Light Grid Accent 4" w:semiHidden="0" w:uiPriority="62" w:unhideWhenUsed="0"/>
+    <w:lsdException w:name="Medium Shading 1 Accent 4" w:semiHidden="0" w:uiPriority="63" w:unhideWhenUsed="0"/>
+    <w:lsdException w:name="Medium Shading 2 Accent 4" w:semiHidden="0" w:uiPriority="64" w:unhideWhenUsed="0"/>
+    <w:lsdException w:name="Medium List 1 Accent 4" w:semiHidden="0" w:uiPriority="65" w:unhideWhenUsed="0"/>
+    <w:lsdException w:name="Medium List 2 Accent 4" w:semiHidden="0" w:uiPriority="66" w:unhideWhenUsed="0"/>
+    <w:lsdException w:name="Medium Grid 1 Accent 4" w:semiHidden="0" w:uiPriority="67" w:unhideWhenUsed="0"/>
+    <w:lsdException w:name="Medium Grid 2 Accent 4" w:semiHidden="0" w:uiPriority="68" w:unhideWhenUsed="0"/>
+    <w:lsdException w:name="Medium Grid 3 Accent 4" w:semiHidden="0" w:uiPriority="69" w:unhideWhenUsed="0"/>
+    <w:lsdException w:name="Dark List Accent 4" w:semiHidden="0" w:uiPriority="70" w:unhideWhenUsed="0"/>
+    <w:lsdException w:name="Colorful Shading Accent 4" w:semiHidden="0" w:uiPriority="71" w:unhideWhenUsed="0"/>
+    <w:lsdException w:name="Colorful List Accent 4" w:semiHidden="0" w:uiPriority="72" w:unhideWhenUsed="0"/>
+    <w:lsdException w:name="Colorful Grid Accent 4" w:semiHidden="0" w:uiPriority="73" w:unhideWhenUsed="0"/>
+    <w:lsdException w:name="Light Shading Accent 5" w:semiHidden="0" w:uiPriority="60" w:unhideWhenUsed="0"/>
+    <w:lsdException w:name="Light List Accent 5" w:semiHidden="0" w:uiPriority="61" w:unhideWhenUsed="0"/>
+    <w:lsdException w:name="Light Grid Accent 5" w:semiHidden="0" w:uiPriority="62" w:unhideWhenUsed="0"/>
+    <w:lsdException w:name="Medium Shading 1 Accent 5" w:semiHidden="0" w:uiPriority="63" w:unhideWhenUsed="0"/>
+    <w:lsdException w:name="Medium Shading 2 Accent 5" w:semiHidden="0" w:uiPriority="64" w:unhideWhenUsed="0"/>
+    <w:lsdException w:name="Medium List 1 Accent 5" w:semiHidden="0" w:uiPriority="65" w:unhideWhenUsed="0"/>
+    <w:lsdException w:name="Medium List 2 Accent 5" w:semiHidden="0" w:uiPriority="66" w:unhideWhenUsed="0"/>
+    <w:lsdException w:name="Medium Grid 1 Accent 5" w:semiHidden="0" w:uiPriority="67" w:unhideWhenUsed="0"/>
+    <w:lsdException w:name="Medium Grid 2 Accent 5" w:semiHidden="0" w:uiPriority="68" w:unhideWhenUsed="0"/>
+    <w:lsdException w:name="Medium Grid 3 Accent 5" w:semiHidden="0" w:uiPriority="69" w:unhideWhenUsed="0"/>
+    <w:lsdException w:name="Dark List Accent 5" w:semiHidden="0" w:uiPriority="70" w:unhideWhenUsed="0"/>
+    <w:lsdException w:name="Colorful Shading Accent 5" w:semiHidden="0" w:uiPriority="71" w:unhideWhenUsed="0"/>
+    <w:lsdException w:name="Colorful List Accent 5" w:semiHidden="0" w:uiPriority="72" w:unhideWhenUsed="0"/>
+    <w:lsdException w:name="Colorful Grid Accent 5" w:semiHidden="0" w:uiPriority="73" w:unhideWhenUsed="0"/>
+    <w:lsdException w:name="Light Shading Accent 6" w:semiHidden="0" w:uiPriority="60" w:unhideWhenUsed="0"/>
+    <w:lsdException w:name="Light List Accent 6" w:semiHidden="0" w:uiPriority="61" w:unhideWhenUsed="0"/>
+    <w:lsdException w:name="Light Grid Accent 6" w:semiHidden="0" w:uiPriority="62" w:unhideWhenUsed="0"/>
+    <w:lsdException w:name="Medium Shading 1 Accent 6" w:semiHidden="0" w:uiPriority="63" w:unhideWhenUsed="0"/>
+    <w:lsdException w:name="Medium Shading 2 Accent 6" w:semiHidden="0" w:uiPriority="64" w:unhideWhenUsed="0"/>
+    <w:lsdException w:name="Medium List 1 Accent 6" w:semiHidden="0" w:uiPriority="65" w:unhideWhenUsed="0"/>
+    <w:lsdException w:name="Medium List 2 Accent 6" w:semiHidden="0" w:uiPriority="66" w:unhideWhenUsed="0"/>
+    <w:lsdException w:name="Medium Grid 1 Accent 6" w:semiHidden="0" w:uiPriority="67" w:unhideWhenUsed="0"/>
+    <w:lsdException w:name="Medium Grid 2 Accent 6" w:semiHidden="0" w:uiPriority="68" w:unhideWhenUsed="0"/>
+    <w:lsdException w:name="Medium Grid 3 Accent 6" w:semiHidden="0" w:uiPriority="69" w:unhideWhenUsed="0"/>
+    <w:lsdException w:name="Dark List Accent 6" w:semiHidden="0" w:uiPriority="70" w:unhideWhenUsed="0"/>
+    <w:lsdException w:name="Colorful Shading Accent 6" w:semiHidden="0" w:uiPriority="71" w:unhideWhenUsed="0"/>
+    <w:lsdException w:name="Colorful List Accent 6" w:semiHidden="0" w:uiPriority="72" w:unhideWhenUsed="0"/>
+    <w:lsdException w:name="Colorful Grid Accent 6" w:semiHidden="0" w:uiPriority="73" w:unhideWhenUsed="0"/>
+    <w:lsdException w:name="Subtle Emphasis" w:semiHidden="0" w:uiPriority="19" w:unhideWhenUsed="0" w:qFormat="1"/>
+    <w:lsdException w:name="Intense Emphasis" w:semiHidden="0" w:uiPriority="21" w:unhideWhenUsed="0" w:qFormat="1"/>
+    <w:lsdException w:name="Subtle Reference" w:semiHidden="0" w:uiPriority="31" w:unhideWhenUsed="0" w:qFormat="1"/>
+    <w:lsdException w:name="Intense Reference" w:semiHidden="0" w:uiPriority="32" w:unhideWhenUsed="0" w:qFormat="1"/>
+    <w:lsdException w:name="Book Title" w:semiHidden="0" w:uiPriority="33" w:unhideWhenUsed="0" w:qFormat="1"/>
+    <w:lsdException w:name="Bibliography" w:uiPriority="37"/>
+    <w:lsdException w:name="TOC Heading" w:uiPriority="39" w:qFormat="1"/>
+  </w:latentStyles>
+  <w:style w:type="paragraph" w:default="1" w:styleId="Normal">
+    <w:name w:val="Normal"/>
+    <w:qFormat/>
+  </w:style>
+  <w:style w:type="character" w:default="1" w:styleId="DefaultParagraphFont">
+    <w:name w:val="Default Paragraph Font"/>
+    <w:uiPriority w:val="1"/>
+    <w:semiHidden/>
+    <w:unhideWhenUsed/>
+  </w:style>
+  <w:style w:type="table" w:default="1" w:styleId="TableNormal">
+    <w:name w:val="Normal Table"/>
+    <w:uiPriority w:val="99"/>
+    <w:semiHidden/>
+    <w:unhideWhenUsed/>
+    <w:tblPr>
+      <w:tblInd w:w="0" w:type="dxa"/>
+      <w:tblCellMar>
+        <w:top w:w="0" w:type="dxa"/>
+        <w:left w:w="108" w:type="dxa"/>
+        <w:bottom w:w="0" w:type="dxa"/>
+        <w:right w:w="108" w:type="dxa"/>
+      </w:tblCellMar>
+    </w:tblPr>
+  </w:style>
+  <w:style w:type="numbering" w:default="1" w:styleId="NoList">
+    <w:name w:val="No List"/>
+    <w:uiPriority w:val="99"/>
+    <w:semiHidden/>
+    <w:unhideWhenUsed/>
   </w:style>
 </w:styles>
 </file>
@@ -11856,7 +13656,7 @@
   <a:extraClrSchemeLst/>
   <a:extLst>
     <a:ext uri="{05A4C25C-085E-4340-85A3-A5531E510DB2}">
-      <thm15:themeFamily xmlns="" xmlns:thm15="http://schemas.microsoft.com/office/thememl/2012/main" name="Office Theme" id="{62F939B6-93AF-4DB8-9C6B-D6C7DFDC589F}" vid="{4A3C46E8-61CC-4603-A589-7422A47A8E4A}"/>
+      <thm15:themeFamily xmlns:thm15="http://schemas.microsoft.com/office/thememl/2012/main" xmlns="" name="Office Theme" id="{62F939B6-93AF-4DB8-9C6B-D6C7DFDC589F}" vid="{4A3C46E8-61CC-4603-A589-7422A47A8E4A}"/>
     </a:ext>
   </a:extLst>
 </a:theme>
@@ -11868,7 +13668,6 @@
     <b:Tag>IrF02</b:Tag>
     <b:SourceType>Book</b:SourceType>
     <b:Guid>{128E9715-F86E-49E5-BA9B-ACECAC247F8C}</b:Guid>
-    <b:LCID>0</b:LCID>
     <b:Author>
       <b:Author>
         <b:NameList>
@@ -11888,7 +13687,6 @@
     <b:Tag>Lad06</b:Tag>
     <b:SourceType>Book</b:SourceType>
     <b:Guid>{D06A553D-2344-4B49-8498-73E2AF05EEF9}</b:Guid>
-    <b:LCID>0</b:LCID>
     <b:Author>
       <b:Author>
         <b:NameList>
@@ -12034,7 +13832,7 @@
     </b:Author>
     <b:City>New Jersey</b:City>
     <b:Publisher>Prentice Hall</b:Publisher>
-    <b:LCID>1033</b:LCID>
+    <b:LCID>en-US</b:LCID>
     <b:Edition>3rd</b:Edition>
     <b:RefOrder>4</b:RefOrder>
   </b:Source>
@@ -12058,7 +13856,7 @@
     </b:Author>
     <b:Title>Database Systems: A Practical Approach to Design, Implementation, and Management</b:Title>
     <b:Year>2010</b:Year>
-    <b:LCID>1033</b:LCID>
+    <b:LCID>en-US</b:LCID>
     <b:City>New Jersey</b:City>
     <b:Publisher>Pearson Education</b:Publisher>
     <b:Edition>5th</b:Edition>
@@ -12102,7 +13900,7 @@
     <b:Year>2002</b:Year>
     <b:City>Bandung</b:City>
     <b:Publisher>Informatika</b:Publisher>
-    <b:LCID>1057</b:LCID>
+    <b:LCID>id-ID</b:LCID>
     <b:Edition>4th</b:Edition>
     <b:RefOrder>8</b:RefOrder>
   </b:Source>
@@ -12175,7 +13973,7 @@
     </b:Author>
     <b:City>Boston</b:City>
     <b:Publisher>Addison-Wesley Publications</b:Publisher>
-    <b:LCID>1033</b:LCID>
+    <b:LCID>en-US</b:LCID>
     <b:Edition>8th</b:Edition>
     <b:RefOrder>13</b:RefOrder>
   </b:Source>
@@ -12183,7 +13981,7 @@
 </file>
 
 <file path=customXml/itemProps1.xml><?xml version="1.0" encoding="utf-8"?>
-<ds:datastoreItem xmlns:ds="http://schemas.openxmlformats.org/officeDocument/2006/customXml" ds:itemID="{F4BC1B47-2F95-4C68-98E0-560BE13939EC}">
+<ds:datastoreItem xmlns:ds="http://schemas.openxmlformats.org/officeDocument/2006/customXml" ds:itemID="{8BAF9761-7E14-4132-95E9-FE77252FD5C4}">
   <ds:schemaRefs>
     <ds:schemaRef ds:uri="http://schemas.openxmlformats.org/officeDocument/2006/bibliography"/>
   </ds:schemaRefs>

</xml_diff>